<commit_message>
Documentation and working MQTT
</commit_message>
<xml_diff>
--- a/Documentation.docx
+++ b/Documentation.docx
@@ -1246,29 +1246,29 @@
           <w:szCs w:val="24"/>
           <w:lang w:val="en-US"/>
         </w:rPr>
-        <w:t>3.1 Collector</w:t>
-      </w:r>
-    </w:p>
-    <w:p>
-      <w:pPr>
-        <w:spacing w:line="360" w:lineRule="auto"/>
-        <w:jc w:val="both"/>
+        <w:t xml:space="preserve">3.1 </w:t>
+      </w:r>
+      <w:r>
         <w:rPr>
           <w:rFonts w:ascii="Bahnschrift" w:hAnsi="Bahnschrift"/>
           <w:sz w:val="24"/>
           <w:szCs w:val="24"/>
           <w:lang w:val="en-US"/>
         </w:rPr>
-      </w:pPr>
-      <w:r>
+        <w:t>Database and Collector</w:t>
+      </w:r>
+    </w:p>
+    <w:p>
+      <w:pPr>
+        <w:spacing w:line="360" w:lineRule="auto"/>
+        <w:jc w:val="both"/>
         <w:rPr>
           <w:rFonts w:ascii="Bahnschrift" w:hAnsi="Bahnschrift"/>
           <w:sz w:val="24"/>
           <w:szCs w:val="24"/>
           <w:lang w:val="en-US"/>
         </w:rPr>
-        <w:t>3.2</w:t>
-      </w:r>
+      </w:pPr>
       <w:r>
         <w:rPr>
           <w:rFonts w:ascii="Bahnschrift" w:hAnsi="Bahnschrift"/>
@@ -1276,55 +1276,28 @@
           <w:szCs w:val="24"/>
           <w:lang w:val="en-US"/>
         </w:rPr>
-        <w:t xml:space="preserve"> </w:t>
-      </w:r>
-      <w:r>
+        <w:t>3.2 CoAP Network</w:t>
+      </w:r>
+    </w:p>
+    <w:p>
+      <w:pPr>
+        <w:spacing w:line="360" w:lineRule="auto"/>
+        <w:jc w:val="both"/>
         <w:rPr>
           <w:rFonts w:ascii="Bahnschrift" w:hAnsi="Bahnschrift"/>
           <w:sz w:val="24"/>
           <w:szCs w:val="24"/>
           <w:lang w:val="en-US"/>
         </w:rPr>
-        <w:t>CoAP Network</w:t>
-      </w:r>
-    </w:p>
-    <w:p>
-      <w:pPr>
-        <w:spacing w:line="360" w:lineRule="auto"/>
-        <w:jc w:val="both"/>
+      </w:pPr>
+      <w:r>
         <w:rPr>
           <w:rFonts w:ascii="Bahnschrift" w:hAnsi="Bahnschrift"/>
           <w:sz w:val="24"/>
           <w:szCs w:val="24"/>
           <w:lang w:val="en-US"/>
         </w:rPr>
-      </w:pPr>
-      <w:r>
-        <w:rPr>
-          <w:rFonts w:ascii="Bahnschrift" w:hAnsi="Bahnschrift"/>
-          <w:sz w:val="24"/>
-          <w:szCs w:val="24"/>
-          <w:lang w:val="en-US"/>
-        </w:rPr>
-        <w:t>3.3</w:t>
-      </w:r>
-      <w:r>
-        <w:rPr>
-          <w:rFonts w:ascii="Bahnschrift" w:hAnsi="Bahnschrift"/>
-          <w:sz w:val="24"/>
-          <w:szCs w:val="24"/>
-          <w:lang w:val="en-US"/>
-        </w:rPr>
-        <w:t xml:space="preserve"> </w:t>
-      </w:r>
-      <w:r>
-        <w:rPr>
-          <w:rFonts w:ascii="Bahnschrift" w:hAnsi="Bahnschrift"/>
-          <w:sz w:val="24"/>
-          <w:szCs w:val="24"/>
-          <w:lang w:val="en-US"/>
-        </w:rPr>
-        <w:t>MQTT Network</w:t>
+        <w:t>3.3 MQTT Network</w:t>
       </w:r>
     </w:p>
     <w:p>
@@ -3424,9 +3397,222 @@
           <w:u w:val="single"/>
           <w:lang w:val="en-US"/>
         </w:rPr>
-        <w:t>6</w:t>
-      </w:r>
-      <w:r>
+        <w:t>6 Grafana</w:t>
+      </w:r>
+    </w:p>
+    <w:p>
+      <w:pPr>
+        <w:jc w:val="both"/>
+        <w:rPr>
+          <w:rFonts w:ascii="Madera" w:hAnsi="Madera"/>
+          <w:lang w:val="en-US"/>
+        </w:rPr>
+      </w:pPr>
+      <w:r>
+        <w:rPr>
+          <w:rFonts w:ascii="Madera" w:hAnsi="Madera"/>
+          <w:lang w:val="en-US"/>
+        </w:rPr>
+        <w:t>In order to visualize easily the measurements done by each sensor, we have connected our database instance, in particular the “measures” table, to a Grafana dashboard presenting one panel for each room, showing the changing of the temperature (y-axis) during the time (x-axis), as we can see in the following picture:</w:t>
+      </w:r>
+    </w:p>
+    <w:p>
+      <w:pPr>
+        <w:jc w:val="both"/>
+        <w:rPr>
+          <w:rFonts w:ascii="Madera" w:hAnsi="Madera"/>
+          <w:lang w:val="en-US"/>
+        </w:rPr>
+      </w:pPr>
+    </w:p>
+    <w:p>
+      <w:pPr>
+        <w:jc w:val="both"/>
+        <w:rPr>
+          <w:rFonts w:ascii="Madera" w:hAnsi="Madera"/>
+          <w:lang w:val="en-US"/>
+        </w:rPr>
+      </w:pPr>
+      <w:r>
+        <w:rPr>
+          <w:rFonts w:ascii="Madera" w:hAnsi="Madera"/>
+          <w:lang w:val="en-US"/>
+        </w:rPr>
+        <w:t>IMMAGINE QUI</w:t>
+      </w:r>
+    </w:p>
+    <w:p>
+      <w:pPr>
+        <w:jc w:val="both"/>
+        <w:rPr>
+          <w:rFonts w:ascii="Madera" w:hAnsi="Madera"/>
+          <w:lang w:val="en-US"/>
+        </w:rPr>
+      </w:pPr>
+    </w:p>
+    <w:p>
+      <w:pPr>
+        <w:jc w:val="both"/>
+        <w:rPr>
+          <w:rFonts w:ascii="Madera" w:hAnsi="Madera"/>
+          <w:lang w:val="en-US"/>
+        </w:rPr>
+      </w:pPr>
+      <w:r>
+        <w:rPr>
+          <w:rFonts w:ascii="Madera" w:hAnsi="Madera"/>
+          <w:lang w:val="en-US"/>
+        </w:rPr>
+        <w:t>As we can see, as soon as the temperature hits one of the threshold, the corresponding actuator starts working in order to bring it back to the standard level.</w:t>
+      </w:r>
+      <w:r>
+        <w:rPr>
+          <w:rFonts w:ascii="Madera" w:hAnsi="Madera"/>
+          <w:lang w:val="en-US"/>
+        </w:rPr>
+        <w:t xml:space="preserve"> </w:t>
+      </w:r>
+    </w:p>
+    <w:p>
+      <w:pPr>
+        <w:jc w:val="both"/>
+        <w:rPr>
+          <w:rFonts w:ascii="Madera" w:hAnsi="Madera"/>
+          <w:lang w:val="en-US"/>
+        </w:rPr>
+      </w:pPr>
+    </w:p>
+    <w:p>
+      <w:pPr>
+        <w:jc w:val="both"/>
+        <w:rPr>
+          <w:rFonts w:ascii="Madera" w:hAnsi="Madera"/>
+          <w:lang w:val="en-US"/>
+        </w:rPr>
+      </w:pPr>
+    </w:p>
+    <w:p>
+      <w:pPr>
+        <w:jc w:val="both"/>
+        <w:rPr>
+          <w:rFonts w:ascii="Madera" w:hAnsi="Madera"/>
+          <w:lang w:val="en-US"/>
+        </w:rPr>
+      </w:pPr>
+    </w:p>
+    <w:p>
+      <w:pPr>
+        <w:jc w:val="both"/>
+        <w:rPr>
+          <w:rFonts w:ascii="Madera" w:hAnsi="Madera"/>
+          <w:lang w:val="en-US"/>
+        </w:rPr>
+      </w:pPr>
+    </w:p>
+    <w:p>
+      <w:pPr>
+        <w:jc w:val="both"/>
+        <w:rPr>
+          <w:rFonts w:ascii="Madera" w:hAnsi="Madera"/>
+          <w:lang w:val="en-US"/>
+        </w:rPr>
+      </w:pPr>
+    </w:p>
+    <w:p>
+      <w:pPr>
+        <w:jc w:val="both"/>
+        <w:rPr>
+          <w:rFonts w:ascii="Madera" w:hAnsi="Madera"/>
+          <w:lang w:val="en-US"/>
+        </w:rPr>
+      </w:pPr>
+    </w:p>
+    <w:p>
+      <w:pPr>
+        <w:jc w:val="both"/>
+        <w:rPr>
+          <w:rFonts w:ascii="Madera" w:hAnsi="Madera"/>
+          <w:lang w:val="en-US"/>
+        </w:rPr>
+      </w:pPr>
+    </w:p>
+    <w:p>
+      <w:pPr>
+        <w:jc w:val="both"/>
+        <w:rPr>
+          <w:rFonts w:ascii="Madera" w:hAnsi="Madera"/>
+          <w:lang w:val="en-US"/>
+        </w:rPr>
+      </w:pPr>
+    </w:p>
+    <w:p>
+      <w:pPr>
+        <w:jc w:val="both"/>
+        <w:rPr>
+          <w:rFonts w:ascii="Madera" w:hAnsi="Madera"/>
+          <w:lang w:val="en-US"/>
+        </w:rPr>
+      </w:pPr>
+    </w:p>
+    <w:p>
+      <w:pPr>
+        <w:jc w:val="both"/>
+        <w:rPr>
+          <w:rFonts w:ascii="Madera" w:hAnsi="Madera"/>
+          <w:b/>
+          <w:bCs/>
+          <w:i/>
+          <w:iCs/>
+          <w:sz w:val="32"/>
+          <w:szCs w:val="32"/>
+          <w:u w:val="single"/>
+          <w:lang w:val="en-US"/>
+        </w:rPr>
+      </w:pPr>
+      <w:r>
+        <w:rPr>
+          <w:rFonts w:ascii="Madera" w:hAnsi="Madera"/>
+          <w:b/>
+          <w:bCs/>
+          <w:i/>
+          <w:iCs/>
+          <w:sz w:val="32"/>
+          <w:szCs w:val="32"/>
+          <w:u w:val="single"/>
+          <w:lang w:val="en-US"/>
+        </w:rPr>
+        <w:lastRenderedPageBreak/>
+        <w:t>3.0 Deployment and execution</w:t>
+      </w:r>
+    </w:p>
+    <w:p>
+      <w:pPr>
+        <w:jc w:val="both"/>
+        <w:rPr>
+          <w:rFonts w:ascii="Madera" w:hAnsi="Madera"/>
+          <w:lang w:val="en-US"/>
+        </w:rPr>
+      </w:pPr>
+      <w:r>
+        <w:rPr>
+          <w:rFonts w:ascii="Madera" w:hAnsi="Madera"/>
+          <w:lang w:val="en-US"/>
+        </w:rPr>
+        <w:t xml:space="preserve">The code for the project can be found inside the git repository reported in the index page. </w:t>
+      </w:r>
+    </w:p>
+    <w:p>
+      <w:pPr>
+        <w:jc w:val="both"/>
+        <w:rPr>
+          <w:rFonts w:ascii="Madera" w:hAnsi="Madera"/>
+          <w:lang w:val="en-US"/>
+        </w:rPr>
+      </w:pPr>
+    </w:p>
+    <w:p>
+      <w:pPr>
+        <w:jc w:val="both"/>
         <w:rPr>
           <w:rFonts w:ascii="Madera" w:hAnsi="Madera"/>
           <w:b/>
@@ -3438,8 +3624,7 @@
           <w:u w:val="single"/>
           <w:lang w:val="en-US"/>
         </w:rPr>
-        <w:t xml:space="preserve"> </w:t>
-      </w:r>
+      </w:pPr>
       <w:r>
         <w:rPr>
           <w:rFonts w:ascii="Madera" w:hAnsi="Madera"/>
@@ -3452,236 +3637,9 @@
           <w:u w:val="single"/>
           <w:lang w:val="en-US"/>
         </w:rPr>
-        <w:t>Grafana</w:t>
-      </w:r>
-    </w:p>
-    <w:p>
-      <w:pPr>
-        <w:jc w:val="both"/>
-        <w:rPr>
-          <w:rFonts w:ascii="Madera" w:hAnsi="Madera"/>
-          <w:lang w:val="en-US"/>
-        </w:rPr>
-      </w:pPr>
-      <w:r>
-        <w:rPr>
-          <w:rFonts w:ascii="Madera" w:hAnsi="Madera"/>
-          <w:lang w:val="en-US"/>
-        </w:rPr>
-        <w:t>In order to visualize easily the measurements done by each sensor, we have connected our database instance, in particular the “measures” table, to a Grafana dashboard presenting one panel for each room, showing the changing of the temperature (y-axis) during the time (x-axis), as we can see in the following picture:</w:t>
-      </w:r>
-    </w:p>
-    <w:p>
-      <w:pPr>
-        <w:jc w:val="both"/>
-        <w:rPr>
-          <w:rFonts w:ascii="Madera" w:hAnsi="Madera"/>
-          <w:lang w:val="en-US"/>
-        </w:rPr>
-      </w:pPr>
-    </w:p>
-    <w:p>
-      <w:pPr>
-        <w:jc w:val="both"/>
-        <w:rPr>
-          <w:rFonts w:ascii="Madera" w:hAnsi="Madera"/>
-          <w:lang w:val="en-US"/>
-        </w:rPr>
-      </w:pPr>
-      <w:r>
-        <w:rPr>
-          <w:rFonts w:ascii="Madera" w:hAnsi="Madera"/>
-          <w:lang w:val="en-US"/>
-        </w:rPr>
-        <w:t>As we can see, as soon as the temperature hits one of the threshold, the corresponding actuator starts working in order to bring it back to the standard level.</w:t>
-      </w:r>
-    </w:p>
-    <w:p>
-      <w:pPr>
-        <w:jc w:val="both"/>
-        <w:rPr>
-          <w:rFonts w:ascii="Madera" w:hAnsi="Madera"/>
-          <w:lang w:val="en-US"/>
-        </w:rPr>
-      </w:pPr>
-    </w:p>
-    <w:p>
-      <w:pPr>
-        <w:jc w:val="both"/>
-        <w:rPr>
-          <w:rFonts w:ascii="Madera" w:hAnsi="Madera"/>
-          <w:lang w:val="en-US"/>
-        </w:rPr>
-      </w:pPr>
-    </w:p>
-    <w:p>
-      <w:pPr>
-        <w:jc w:val="both"/>
-        <w:rPr>
-          <w:rFonts w:ascii="Madera" w:hAnsi="Madera"/>
-          <w:lang w:val="en-US"/>
-        </w:rPr>
-      </w:pPr>
-    </w:p>
-    <w:p>
-      <w:pPr>
-        <w:jc w:val="both"/>
-        <w:rPr>
-          <w:rFonts w:ascii="Madera" w:hAnsi="Madera"/>
-          <w:lang w:val="en-US"/>
-        </w:rPr>
-      </w:pPr>
-    </w:p>
-    <w:p>
-      <w:pPr>
-        <w:jc w:val="both"/>
-        <w:rPr>
-          <w:rFonts w:ascii="Madera" w:hAnsi="Madera"/>
-          <w:lang w:val="en-US"/>
-        </w:rPr>
-      </w:pPr>
-    </w:p>
-    <w:p>
-      <w:pPr>
-        <w:jc w:val="both"/>
-        <w:rPr>
-          <w:rFonts w:ascii="Madera" w:hAnsi="Madera"/>
-          <w:lang w:val="en-US"/>
-        </w:rPr>
-      </w:pPr>
-    </w:p>
-    <w:p>
-      <w:pPr>
-        <w:jc w:val="both"/>
-        <w:rPr>
-          <w:rFonts w:ascii="Madera" w:hAnsi="Madera"/>
-          <w:lang w:val="en-US"/>
-        </w:rPr>
-      </w:pPr>
-    </w:p>
-    <w:p>
-      <w:pPr>
-        <w:jc w:val="both"/>
-        <w:rPr>
-          <w:rFonts w:ascii="Madera" w:hAnsi="Madera"/>
-          <w:lang w:val="en-US"/>
-        </w:rPr>
-      </w:pPr>
-    </w:p>
-    <w:p>
-      <w:pPr>
-        <w:jc w:val="both"/>
-        <w:rPr>
-          <w:rFonts w:ascii="Madera" w:hAnsi="Madera"/>
-          <w:lang w:val="en-US"/>
-        </w:rPr>
-      </w:pPr>
-    </w:p>
-    <w:p>
-      <w:pPr>
-        <w:jc w:val="both"/>
-        <w:rPr>
-          <w:rFonts w:ascii="Madera" w:hAnsi="Madera"/>
-          <w:lang w:val="en-US"/>
-        </w:rPr>
-      </w:pPr>
-    </w:p>
-    <w:p>
-      <w:pPr>
-        <w:jc w:val="both"/>
-        <w:rPr>
-          <w:rFonts w:ascii="Madera" w:hAnsi="Madera"/>
-          <w:lang w:val="en-US"/>
-        </w:rPr>
-      </w:pPr>
-    </w:p>
-    <w:p>
-      <w:pPr>
-        <w:jc w:val="both"/>
-        <w:rPr>
-          <w:rFonts w:ascii="Madera" w:hAnsi="Madera"/>
-          <w:b/>
-          <w:bCs/>
-          <w:i/>
-          <w:iCs/>
-          <w:sz w:val="32"/>
-          <w:szCs w:val="32"/>
-          <w:u w:val="single"/>
-          <w:lang w:val="en-US"/>
-        </w:rPr>
-      </w:pPr>
-      <w:r>
-        <w:rPr>
-          <w:rFonts w:ascii="Madera" w:hAnsi="Madera"/>
-          <w:b/>
-          <w:bCs/>
-          <w:i/>
-          <w:iCs/>
-          <w:sz w:val="32"/>
-          <w:szCs w:val="32"/>
-          <w:u w:val="single"/>
-          <w:lang w:val="en-US"/>
-        </w:rPr>
-        <w:lastRenderedPageBreak/>
-        <w:t>3</w:t>
-      </w:r>
-      <w:r>
-        <w:rPr>
-          <w:rFonts w:ascii="Madera" w:hAnsi="Madera"/>
-          <w:b/>
-          <w:bCs/>
-          <w:i/>
-          <w:iCs/>
-          <w:sz w:val="32"/>
-          <w:szCs w:val="32"/>
-          <w:u w:val="single"/>
-          <w:lang w:val="en-US"/>
-        </w:rPr>
-        <w:t xml:space="preserve">.0 </w:t>
-      </w:r>
-      <w:r>
-        <w:rPr>
-          <w:rFonts w:ascii="Madera" w:hAnsi="Madera"/>
-          <w:b/>
-          <w:bCs/>
-          <w:i/>
-          <w:iCs/>
-          <w:sz w:val="32"/>
-          <w:szCs w:val="32"/>
-          <w:u w:val="single"/>
-          <w:lang w:val="en-US"/>
-        </w:rPr>
-        <w:t>Deployment and execution</w:t>
-      </w:r>
-    </w:p>
-    <w:p>
-      <w:pPr>
-        <w:jc w:val="both"/>
-        <w:rPr>
-          <w:rFonts w:ascii="Madera" w:hAnsi="Madera"/>
-          <w:lang w:val="en-US"/>
-        </w:rPr>
-      </w:pPr>
-      <w:r>
-        <w:rPr>
-          <w:rFonts w:ascii="Madera" w:hAnsi="Madera"/>
-          <w:lang w:val="en-US"/>
-        </w:rPr>
-        <w:t xml:space="preserve">The code for the project can be found inside the git repository reported in the index page. </w:t>
-      </w:r>
-    </w:p>
-    <w:p>
-      <w:pPr>
-        <w:jc w:val="both"/>
-        <w:rPr>
-          <w:rFonts w:ascii="Madera" w:hAnsi="Madera"/>
-          <w:lang w:val="en-US"/>
-        </w:rPr>
-      </w:pPr>
-    </w:p>
-    <w:p>
-      <w:pPr>
-        <w:jc w:val="both"/>
+        <w:t xml:space="preserve">3.1 </w:t>
+      </w:r>
+      <w:r>
         <w:rPr>
           <w:rFonts w:ascii="Madera" w:hAnsi="Madera"/>
           <w:b/>
@@ -3693,8 +3651,503 @@
           <w:u w:val="single"/>
           <w:lang w:val="en-US"/>
         </w:rPr>
-      </w:pPr>
-      <w:r>
+        <w:t>Database and Collector</w:t>
+      </w:r>
+    </w:p>
+    <w:p>
+      <w:pPr>
+        <w:jc w:val="both"/>
+        <w:rPr>
+          <w:rFonts w:ascii="Madera" w:hAnsi="Madera"/>
+          <w:lang w:val="en-US"/>
+        </w:rPr>
+      </w:pPr>
+      <w:r>
+        <w:rPr>
+          <w:rFonts w:ascii="Madera" w:hAnsi="Madera"/>
+          <w:lang w:val="en-US"/>
+        </w:rPr>
+        <w:t>If you’re deploying the database on a local machine, considering that you already have MySQL correctly installed, you need to create a new database and the tables with the following command:</w:t>
+      </w:r>
+    </w:p>
+    <w:p>
+      <w:pPr>
+        <w:jc w:val="center"/>
+        <w:rPr>
+          <w:rFonts w:ascii="Courier New" w:eastAsia="Times New Roman" w:hAnsi="Courier New" w:cs="Courier New"/>
+          <w:color w:val="24292F"/>
+          <w:sz w:val="20"/>
+          <w:szCs w:val="20"/>
+          <w:lang w:val="en-US"/>
+        </w:rPr>
+      </w:pPr>
+      <w:r>
+        <w:rPr>
+          <w:rFonts w:ascii="Courier New" w:eastAsia="Times New Roman" w:hAnsi="Courier New" w:cs="Courier New"/>
+          <w:color w:val="24292F"/>
+          <w:sz w:val="20"/>
+          <w:szCs w:val="20"/>
+          <w:lang w:val="en-US"/>
+        </w:rPr>
+        <w:t>CREATE DATABASE project;</w:t>
+      </w:r>
+    </w:p>
+    <w:p>
+      <w:pPr>
+        <w:jc w:val="center"/>
+        <w:rPr>
+          <w:rFonts w:ascii="Courier New" w:eastAsia="Times New Roman" w:hAnsi="Courier New" w:cs="Courier New"/>
+          <w:color w:val="24292F"/>
+          <w:sz w:val="20"/>
+          <w:szCs w:val="20"/>
+          <w:lang w:val="en-US"/>
+        </w:rPr>
+      </w:pPr>
+      <w:r>
+        <w:rPr>
+          <w:rFonts w:ascii="Courier New" w:eastAsia="Times New Roman" w:hAnsi="Courier New" w:cs="Courier New"/>
+          <w:color w:val="24292F"/>
+          <w:sz w:val="20"/>
+          <w:szCs w:val="20"/>
+          <w:lang w:val="en-US"/>
+        </w:rPr>
+        <w:t>CREATE T</w:t>
+      </w:r>
+      <w:r>
+        <w:rPr>
+          <w:rFonts w:ascii="Courier New" w:eastAsia="Times New Roman" w:hAnsi="Courier New" w:cs="Courier New"/>
+          <w:color w:val="24292F"/>
+          <w:sz w:val="20"/>
+          <w:szCs w:val="20"/>
+          <w:lang w:val="en-US"/>
+        </w:rPr>
+        <w:t>ABLE rooms(</w:t>
+      </w:r>
+      <w:proofErr w:type="spellStart"/>
+      <w:r>
+        <w:rPr>
+          <w:rFonts w:ascii="Courier New" w:eastAsia="Times New Roman" w:hAnsi="Courier New" w:cs="Courier New"/>
+          <w:color w:val="24292F"/>
+          <w:sz w:val="20"/>
+          <w:szCs w:val="20"/>
+          <w:lang w:val="en-US"/>
+        </w:rPr>
+        <w:t>roomID</w:t>
+      </w:r>
+      <w:proofErr w:type="spellEnd"/>
+      <w:r>
+        <w:rPr>
+          <w:rFonts w:ascii="Courier New" w:eastAsia="Times New Roman" w:hAnsi="Courier New" w:cs="Courier New"/>
+          <w:color w:val="24292F"/>
+          <w:sz w:val="20"/>
+          <w:szCs w:val="20"/>
+          <w:lang w:val="en-US"/>
+        </w:rPr>
+        <w:t xml:space="preserve"> INT NOT NULL, </w:t>
+      </w:r>
+      <w:proofErr w:type="spellStart"/>
+      <w:r>
+        <w:rPr>
+          <w:rFonts w:ascii="Courier New" w:eastAsia="Times New Roman" w:hAnsi="Courier New" w:cs="Courier New"/>
+          <w:color w:val="24292F"/>
+          <w:sz w:val="20"/>
+          <w:szCs w:val="20"/>
+          <w:lang w:val="en-US"/>
+        </w:rPr>
+        <w:t>sensIP</w:t>
+      </w:r>
+      <w:proofErr w:type="spellEnd"/>
+      <w:r>
+        <w:rPr>
+          <w:rFonts w:ascii="Courier New" w:eastAsia="Times New Roman" w:hAnsi="Courier New" w:cs="Courier New"/>
+          <w:color w:val="24292F"/>
+          <w:sz w:val="20"/>
+          <w:szCs w:val="20"/>
+          <w:lang w:val="en-US"/>
+        </w:rPr>
+        <w:t xml:space="preserve"> VARCHAR(100), </w:t>
+      </w:r>
+      <w:proofErr w:type="spellStart"/>
+      <w:r>
+        <w:rPr>
+          <w:rFonts w:ascii="Courier New" w:eastAsia="Times New Roman" w:hAnsi="Courier New" w:cs="Courier New"/>
+          <w:color w:val="24292F"/>
+          <w:sz w:val="20"/>
+          <w:szCs w:val="20"/>
+          <w:lang w:val="en-US"/>
+        </w:rPr>
+        <w:t>sensName</w:t>
+      </w:r>
+      <w:proofErr w:type="spellEnd"/>
+      <w:r>
+        <w:rPr>
+          <w:rFonts w:ascii="Courier New" w:eastAsia="Times New Roman" w:hAnsi="Courier New" w:cs="Courier New"/>
+          <w:color w:val="24292F"/>
+          <w:sz w:val="20"/>
+          <w:szCs w:val="20"/>
+          <w:lang w:val="en-US"/>
+        </w:rPr>
+        <w:t xml:space="preserve"> VARCHAR(100), </w:t>
+      </w:r>
+      <w:proofErr w:type="spellStart"/>
+      <w:r>
+        <w:rPr>
+          <w:rFonts w:ascii="Courier New" w:eastAsia="Times New Roman" w:hAnsi="Courier New" w:cs="Courier New"/>
+          <w:color w:val="24292F"/>
+          <w:sz w:val="20"/>
+          <w:szCs w:val="20"/>
+          <w:lang w:val="en-US"/>
+        </w:rPr>
+        <w:t>actIP</w:t>
+      </w:r>
+      <w:proofErr w:type="spellEnd"/>
+      <w:r>
+        <w:rPr>
+          <w:rFonts w:ascii="Courier New" w:eastAsia="Times New Roman" w:hAnsi="Courier New" w:cs="Courier New"/>
+          <w:color w:val="24292F"/>
+          <w:sz w:val="20"/>
+          <w:szCs w:val="20"/>
+          <w:lang w:val="en-US"/>
+        </w:rPr>
+        <w:t xml:space="preserve"> VARCHAR(100), </w:t>
+      </w:r>
+      <w:proofErr w:type="spellStart"/>
+      <w:r>
+        <w:rPr>
+          <w:rFonts w:ascii="Courier New" w:eastAsia="Times New Roman" w:hAnsi="Courier New" w:cs="Courier New"/>
+          <w:color w:val="24292F"/>
+          <w:sz w:val="20"/>
+          <w:szCs w:val="20"/>
+          <w:lang w:val="en-US"/>
+        </w:rPr>
+        <w:t>actName</w:t>
+      </w:r>
+      <w:proofErr w:type="spellEnd"/>
+      <w:r>
+        <w:rPr>
+          <w:rFonts w:ascii="Courier New" w:eastAsia="Times New Roman" w:hAnsi="Courier New" w:cs="Courier New"/>
+          <w:color w:val="24292F"/>
+          <w:sz w:val="20"/>
+          <w:szCs w:val="20"/>
+          <w:lang w:val="en-US"/>
+        </w:rPr>
+        <w:t xml:space="preserve"> VARCHAR(100), </w:t>
+      </w:r>
+      <w:proofErr w:type="spellStart"/>
+      <w:r>
+        <w:rPr>
+          <w:rFonts w:ascii="Courier New" w:eastAsia="Times New Roman" w:hAnsi="Courier New" w:cs="Courier New"/>
+          <w:color w:val="24292F"/>
+          <w:sz w:val="20"/>
+          <w:szCs w:val="20"/>
+          <w:lang w:val="en-US"/>
+        </w:rPr>
+        <w:t>actActive</w:t>
+      </w:r>
+      <w:proofErr w:type="spellEnd"/>
+      <w:r>
+        <w:rPr>
+          <w:rFonts w:ascii="Courier New" w:eastAsia="Times New Roman" w:hAnsi="Courier New" w:cs="Courier New"/>
+          <w:color w:val="24292F"/>
+          <w:sz w:val="20"/>
+          <w:szCs w:val="20"/>
+          <w:lang w:val="en-US"/>
+        </w:rPr>
+        <w:t xml:space="preserve"> INT DEFAULT 0);</w:t>
+      </w:r>
+    </w:p>
+    <w:p>
+      <w:pPr>
+        <w:jc w:val="center"/>
+        <w:rPr>
+          <w:rFonts w:ascii="Courier New" w:eastAsia="Times New Roman" w:hAnsi="Courier New" w:cs="Courier New"/>
+          <w:color w:val="24292F"/>
+          <w:sz w:val="20"/>
+          <w:szCs w:val="20"/>
+          <w:lang w:val="en-US"/>
+        </w:rPr>
+      </w:pPr>
+      <w:r>
+        <w:rPr>
+          <w:rFonts w:ascii="Courier New" w:eastAsia="Times New Roman" w:hAnsi="Courier New" w:cs="Courier New"/>
+          <w:color w:val="24292F"/>
+          <w:sz w:val="20"/>
+          <w:szCs w:val="20"/>
+          <w:lang w:val="en-US"/>
+        </w:rPr>
+        <w:t>CREATE TABLE measures(</w:t>
+      </w:r>
+      <w:proofErr w:type="spellStart"/>
+      <w:r>
+        <w:rPr>
+          <w:rFonts w:ascii="Courier New" w:eastAsia="Times New Roman" w:hAnsi="Courier New" w:cs="Courier New"/>
+          <w:color w:val="24292F"/>
+          <w:sz w:val="20"/>
+          <w:szCs w:val="20"/>
+          <w:lang w:val="en-US"/>
+        </w:rPr>
+        <w:t>sensIP</w:t>
+      </w:r>
+      <w:proofErr w:type="spellEnd"/>
+      <w:r>
+        <w:rPr>
+          <w:rFonts w:ascii="Courier New" w:eastAsia="Times New Roman" w:hAnsi="Courier New" w:cs="Courier New"/>
+          <w:color w:val="24292F"/>
+          <w:sz w:val="20"/>
+          <w:szCs w:val="20"/>
+          <w:lang w:val="en-US"/>
+        </w:rPr>
+        <w:t xml:space="preserve"> VARCHAR(100) NOT NULL, temperature FLOAT NOT NULL, timestamp INT NOT NULL, time TIMESTAMP DEFAULT CURRENT_TIMESTAMP);</w:t>
+      </w:r>
+    </w:p>
+    <w:p>
+      <w:pPr>
+        <w:jc w:val="both"/>
+        <w:rPr>
+          <w:rFonts w:ascii="Madera" w:hAnsi="Madera"/>
+          <w:lang w:val="en-US"/>
+        </w:rPr>
+      </w:pPr>
+    </w:p>
+    <w:p>
+      <w:pPr>
+        <w:jc w:val="both"/>
+        <w:rPr>
+          <w:rFonts w:ascii="Madera" w:hAnsi="Madera"/>
+          <w:lang w:val="en-US"/>
+        </w:rPr>
+      </w:pPr>
+      <w:r>
+        <w:rPr>
+          <w:rFonts w:ascii="Madera" w:hAnsi="Madera"/>
+          <w:lang w:val="en-US"/>
+        </w:rPr>
+        <w:t>At this point, insert the values in the “rooms” table in order to have the following population:</w:t>
+      </w:r>
+    </w:p>
+    <w:p>
+      <w:pPr>
+        <w:jc w:val="both"/>
+        <w:rPr>
+          <w:rFonts w:ascii="Madera" w:hAnsi="Madera"/>
+          <w:lang w:val="en-US"/>
+        </w:rPr>
+      </w:pPr>
+    </w:p>
+    <w:p>
+      <w:pPr>
+        <w:jc w:val="both"/>
+        <w:rPr>
+          <w:rFonts w:ascii="Madera" w:hAnsi="Madera"/>
+          <w:lang w:val="en-US"/>
+        </w:rPr>
+      </w:pPr>
+      <w:r>
+        <w:rPr>
+          <w:rFonts w:ascii="Madera" w:hAnsi="Madera"/>
+          <w:lang w:val="en-US"/>
+        </w:rPr>
+        <w:t>IMMAGINE QUI</w:t>
+      </w:r>
+    </w:p>
+    <w:p>
+      <w:pPr>
+        <w:jc w:val="both"/>
+        <w:rPr>
+          <w:rFonts w:ascii="Madera" w:hAnsi="Madera"/>
+          <w:lang w:val="en-US"/>
+        </w:rPr>
+      </w:pPr>
+    </w:p>
+    <w:p>
+      <w:pPr>
+        <w:jc w:val="both"/>
+        <w:rPr>
+          <w:rFonts w:ascii="Madera" w:hAnsi="Madera"/>
+          <w:lang w:val="en-US"/>
+        </w:rPr>
+      </w:pPr>
+    </w:p>
+    <w:p>
+      <w:pPr>
+        <w:jc w:val="both"/>
+        <w:rPr>
+          <w:rFonts w:ascii="Madera" w:hAnsi="Madera"/>
+          <w:lang w:val="en-US"/>
+        </w:rPr>
+      </w:pPr>
+      <w:r>
+        <w:rPr>
+          <w:rFonts w:ascii="Madera" w:hAnsi="Madera"/>
+          <w:lang w:val="en-US"/>
+        </w:rPr>
+        <w:t xml:space="preserve">To deploy the collector, it is necessary to move inside the </w:t>
+      </w:r>
+      <w:proofErr w:type="spellStart"/>
+      <w:r>
+        <w:rPr>
+          <w:rFonts w:ascii="Madera" w:hAnsi="Madera"/>
+          <w:i/>
+          <w:iCs/>
+          <w:lang w:val="en-US"/>
+        </w:rPr>
+        <w:t>ProjectIoT</w:t>
+      </w:r>
+      <w:proofErr w:type="spellEnd"/>
+      <w:r>
+        <w:rPr>
+          <w:rFonts w:ascii="Madera" w:hAnsi="Madera"/>
+          <w:i/>
+          <w:iCs/>
+          <w:lang w:val="en-US"/>
+        </w:rPr>
+        <w:t xml:space="preserve">/Collector </w:t>
+      </w:r>
+      <w:r>
+        <w:rPr>
+          <w:rFonts w:ascii="Madera" w:hAnsi="Madera"/>
+          <w:lang w:val="en-US"/>
+        </w:rPr>
+        <w:t>folder: from here, run the following commands:</w:t>
+      </w:r>
+    </w:p>
+    <w:p>
+      <w:pPr>
+        <w:jc w:val="both"/>
+        <w:rPr>
+          <w:rFonts w:ascii="Courier New" w:eastAsia="Times New Roman" w:hAnsi="Courier New" w:cs="Courier New"/>
+          <w:color w:val="24292F"/>
+          <w:sz w:val="20"/>
+          <w:szCs w:val="20"/>
+          <w:lang w:val="en-US"/>
+        </w:rPr>
+      </w:pPr>
+    </w:p>
+    <w:p>
+      <w:pPr>
+        <w:jc w:val="center"/>
+        <w:rPr>
+          <w:rFonts w:ascii="Courier New" w:eastAsia="Times New Roman" w:hAnsi="Courier New" w:cs="Courier New"/>
+          <w:color w:val="24292F"/>
+          <w:sz w:val="20"/>
+          <w:szCs w:val="20"/>
+          <w:lang w:val="en-US"/>
+        </w:rPr>
+      </w:pPr>
+      <w:proofErr w:type="spellStart"/>
+      <w:r>
+        <w:rPr>
+          <w:rFonts w:ascii="Courier New" w:eastAsia="Times New Roman" w:hAnsi="Courier New" w:cs="Courier New"/>
+          <w:color w:val="24292F"/>
+          <w:sz w:val="20"/>
+          <w:szCs w:val="20"/>
+          <w:lang w:val="en-US"/>
+        </w:rPr>
+        <w:t>mvn</w:t>
+      </w:r>
+      <w:proofErr w:type="spellEnd"/>
+      <w:r>
+        <w:rPr>
+          <w:rFonts w:ascii="Courier New" w:eastAsia="Times New Roman" w:hAnsi="Courier New" w:cs="Courier New"/>
+          <w:color w:val="24292F"/>
+          <w:sz w:val="20"/>
+          <w:szCs w:val="20"/>
+          <w:lang w:val="en-US"/>
+        </w:rPr>
+        <w:t xml:space="preserve"> clean install</w:t>
+      </w:r>
+    </w:p>
+    <w:p>
+      <w:pPr>
+        <w:jc w:val="center"/>
+        <w:rPr>
+          <w:rFonts w:ascii="Courier New" w:eastAsia="Times New Roman" w:hAnsi="Courier New" w:cs="Courier New"/>
+          <w:color w:val="24292F"/>
+          <w:sz w:val="20"/>
+          <w:szCs w:val="20"/>
+          <w:lang w:val="en-US"/>
+        </w:rPr>
+      </w:pPr>
+      <w:proofErr w:type="spellStart"/>
+      <w:r>
+        <w:rPr>
+          <w:rFonts w:ascii="Courier New" w:eastAsia="Times New Roman" w:hAnsi="Courier New" w:cs="Courier New"/>
+          <w:color w:val="24292F"/>
+          <w:sz w:val="20"/>
+          <w:szCs w:val="20"/>
+          <w:lang w:val="en-US"/>
+        </w:rPr>
+        <w:t>mvn</w:t>
+      </w:r>
+      <w:proofErr w:type="spellEnd"/>
+      <w:r>
+        <w:rPr>
+          <w:rFonts w:ascii="Courier New" w:eastAsia="Times New Roman" w:hAnsi="Courier New" w:cs="Courier New"/>
+          <w:color w:val="24292F"/>
+          <w:sz w:val="20"/>
+          <w:szCs w:val="20"/>
+          <w:lang w:val="en-US"/>
+        </w:rPr>
+        <w:t xml:space="preserve"> package</w:t>
+      </w:r>
+    </w:p>
+    <w:p>
+      <w:pPr>
+        <w:jc w:val="center"/>
+        <w:rPr>
+          <w:rFonts w:ascii="Courier New" w:eastAsia="Times New Roman" w:hAnsi="Courier New" w:cs="Courier New"/>
+          <w:color w:val="24292F"/>
+          <w:sz w:val="20"/>
+          <w:szCs w:val="20"/>
+          <w:lang w:val="en-US"/>
+        </w:rPr>
+      </w:pPr>
+      <w:r>
+        <w:rPr>
+          <w:rFonts w:ascii="Courier New" w:eastAsia="Times New Roman" w:hAnsi="Courier New" w:cs="Courier New"/>
+          <w:color w:val="24292F"/>
+          <w:sz w:val="20"/>
+          <w:szCs w:val="20"/>
+          <w:lang w:val="en-US"/>
+        </w:rPr>
+        <w:t>java -jar target/Collector-1.0-SNAPSHOT.jar</w:t>
+      </w:r>
+    </w:p>
+    <w:p>
+      <w:pPr>
+        <w:jc w:val="both"/>
+        <w:rPr>
+          <w:rFonts w:ascii="Madera" w:hAnsi="Madera"/>
+          <w:lang w:val="en-US"/>
+        </w:rPr>
+      </w:pPr>
+      <w:r>
+        <w:rPr>
+          <w:rFonts w:ascii="Madera" w:hAnsi="Madera"/>
+          <w:lang w:val="en-US"/>
+        </w:rPr>
+        <w:t xml:space="preserve">After this, the collector should be </w:t>
+      </w:r>
+      <w:r>
+        <w:rPr>
+          <w:rFonts w:ascii="Madera" w:hAnsi="Madera"/>
+          <w:lang w:val="en-US"/>
+        </w:rPr>
+        <w:t>running. Note that is necessary to run the border router for MQTT before running the collector, since it needs to connect to the MQTT broker.</w:t>
+      </w:r>
+    </w:p>
+    <w:p>
+      <w:pPr>
+        <w:jc w:val="both"/>
+        <w:rPr>
+          <w:rFonts w:ascii="Madera" w:hAnsi="Madera"/>
+          <w:lang w:val="en-US"/>
+        </w:rPr>
+      </w:pPr>
+    </w:p>
+    <w:p>
+      <w:pPr>
+        <w:jc w:val="both"/>
         <w:rPr>
           <w:rFonts w:ascii="Madera" w:hAnsi="Madera"/>
           <w:b/>
@@ -3706,198 +4159,8 @@
           <w:u w:val="single"/>
           <w:lang w:val="en-US"/>
         </w:rPr>
-        <w:t>3.1 Collector</w:t>
-      </w:r>
-    </w:p>
-    <w:p>
-      <w:pPr>
-        <w:jc w:val="both"/>
-        <w:rPr>
-          <w:rFonts w:ascii="Madera" w:hAnsi="Madera"/>
-          <w:lang w:val="en-US"/>
-        </w:rPr>
-      </w:pPr>
-      <w:r>
-        <w:rPr>
-          <w:rFonts w:ascii="Madera" w:hAnsi="Madera"/>
-          <w:lang w:val="en-US"/>
-        </w:rPr>
-        <w:t xml:space="preserve">To deploy the collector, it is necessary to move inside the </w:t>
-      </w:r>
-      <w:proofErr w:type="spellStart"/>
-      <w:r>
-        <w:rPr>
-          <w:rFonts w:ascii="Madera" w:hAnsi="Madera"/>
-          <w:i/>
-          <w:iCs/>
-          <w:lang w:val="en-US"/>
-        </w:rPr>
-        <w:t>ProjectIoT</w:t>
-      </w:r>
-      <w:proofErr w:type="spellEnd"/>
-      <w:r>
-        <w:rPr>
-          <w:rFonts w:ascii="Madera" w:hAnsi="Madera"/>
-          <w:i/>
-          <w:iCs/>
-          <w:lang w:val="en-US"/>
-        </w:rPr>
-        <w:t xml:space="preserve">/Collector </w:t>
-      </w:r>
-      <w:r>
-        <w:rPr>
-          <w:rFonts w:ascii="Madera" w:hAnsi="Madera"/>
-          <w:lang w:val="en-US"/>
-        </w:rPr>
-        <w:t>folder: from here, run the following commands:</w:t>
-      </w:r>
-    </w:p>
-    <w:p>
-      <w:pPr>
-        <w:jc w:val="both"/>
-        <w:rPr>
-          <w:rFonts w:ascii="Courier New" w:eastAsia="Times New Roman" w:hAnsi="Courier New" w:cs="Courier New"/>
-          <w:color w:val="24292F"/>
-          <w:sz w:val="20"/>
-          <w:szCs w:val="20"/>
-          <w:lang w:val="en-US"/>
-        </w:rPr>
-      </w:pPr>
-    </w:p>
-    <w:p>
-      <w:pPr>
-        <w:jc w:val="center"/>
-        <w:rPr>
-          <w:rFonts w:ascii="Courier New" w:eastAsia="Times New Roman" w:hAnsi="Courier New" w:cs="Courier New"/>
-          <w:color w:val="24292F"/>
-          <w:sz w:val="20"/>
-          <w:szCs w:val="20"/>
-          <w:lang w:val="en-US"/>
-        </w:rPr>
-      </w:pPr>
-      <w:proofErr w:type="spellStart"/>
-      <w:r>
-        <w:rPr>
-          <w:rFonts w:ascii="Courier New" w:eastAsia="Times New Roman" w:hAnsi="Courier New" w:cs="Courier New"/>
-          <w:color w:val="24292F"/>
-          <w:sz w:val="20"/>
-          <w:szCs w:val="20"/>
-          <w:lang w:val="en-US"/>
-        </w:rPr>
-        <w:t>mvn</w:t>
-      </w:r>
-      <w:proofErr w:type="spellEnd"/>
-      <w:r>
-        <w:rPr>
-          <w:rFonts w:ascii="Courier New" w:eastAsia="Times New Roman" w:hAnsi="Courier New" w:cs="Courier New"/>
-          <w:color w:val="24292F"/>
-          <w:sz w:val="20"/>
-          <w:szCs w:val="20"/>
-          <w:lang w:val="en-US"/>
-        </w:rPr>
-        <w:t xml:space="preserve"> clean install</w:t>
-      </w:r>
-    </w:p>
-    <w:p>
-      <w:pPr>
-        <w:jc w:val="center"/>
-        <w:rPr>
-          <w:rFonts w:ascii="Courier New" w:eastAsia="Times New Roman" w:hAnsi="Courier New" w:cs="Courier New"/>
-          <w:color w:val="24292F"/>
-          <w:sz w:val="20"/>
-          <w:szCs w:val="20"/>
-          <w:lang w:val="en-US"/>
-        </w:rPr>
-      </w:pPr>
-      <w:proofErr w:type="spellStart"/>
-      <w:r>
-        <w:rPr>
-          <w:rFonts w:ascii="Courier New" w:eastAsia="Times New Roman" w:hAnsi="Courier New" w:cs="Courier New"/>
-          <w:color w:val="24292F"/>
-          <w:sz w:val="20"/>
-          <w:szCs w:val="20"/>
-          <w:lang w:val="en-US"/>
-        </w:rPr>
-        <w:t>mvn</w:t>
-      </w:r>
-      <w:proofErr w:type="spellEnd"/>
-      <w:r>
-        <w:rPr>
-          <w:rFonts w:ascii="Courier New" w:eastAsia="Times New Roman" w:hAnsi="Courier New" w:cs="Courier New"/>
-          <w:color w:val="24292F"/>
-          <w:sz w:val="20"/>
-          <w:szCs w:val="20"/>
-          <w:lang w:val="en-US"/>
-        </w:rPr>
-        <w:t xml:space="preserve"> package</w:t>
-      </w:r>
-    </w:p>
-    <w:p>
-      <w:pPr>
-        <w:jc w:val="center"/>
-        <w:rPr>
-          <w:rFonts w:ascii="Courier New" w:eastAsia="Times New Roman" w:hAnsi="Courier New" w:cs="Courier New"/>
-          <w:color w:val="24292F"/>
-          <w:sz w:val="20"/>
-          <w:szCs w:val="20"/>
-          <w:lang w:val="en-US"/>
-        </w:rPr>
-      </w:pPr>
-      <w:r>
-        <w:rPr>
-          <w:rFonts w:ascii="Courier New" w:eastAsia="Times New Roman" w:hAnsi="Courier New" w:cs="Courier New"/>
-          <w:color w:val="24292F"/>
-          <w:sz w:val="20"/>
-          <w:szCs w:val="20"/>
-          <w:lang w:val="en-US"/>
-        </w:rPr>
-        <w:t>java -jar target/Collector-1.0-SNAPSHOT.jar</w:t>
-      </w:r>
-    </w:p>
-    <w:p>
-      <w:pPr>
-        <w:jc w:val="both"/>
-        <w:rPr>
-          <w:rFonts w:ascii="Madera" w:hAnsi="Madera"/>
-          <w:lang w:val="en-US"/>
-        </w:rPr>
-      </w:pPr>
-    </w:p>
-    <w:p>
-      <w:pPr>
-        <w:jc w:val="both"/>
-        <w:rPr>
-          <w:rFonts w:ascii="Madera" w:hAnsi="Madera"/>
-          <w:lang w:val="en-US"/>
-        </w:rPr>
-      </w:pPr>
-      <w:r>
-        <w:rPr>
-          <w:rFonts w:ascii="Madera" w:hAnsi="Madera"/>
-          <w:lang w:val="en-US"/>
-        </w:rPr>
-        <w:t xml:space="preserve">After this, the collector should be </w:t>
-      </w:r>
-      <w:r>
-        <w:rPr>
-          <w:rFonts w:ascii="Madera" w:hAnsi="Madera"/>
-          <w:lang w:val="en-US"/>
-        </w:rPr>
-        <w:t>running. Note that is necessary to run the border router for MQTT before running the collector, since it needs to connect to the MQTT broker.</w:t>
-      </w:r>
-    </w:p>
-    <w:p>
-      <w:pPr>
-        <w:jc w:val="both"/>
-        <w:rPr>
-          <w:rFonts w:ascii="Madera" w:hAnsi="Madera"/>
-          <w:lang w:val="en-US"/>
-        </w:rPr>
-      </w:pPr>
-    </w:p>
-    <w:p>
-      <w:pPr>
-        <w:jc w:val="both"/>
+      </w:pPr>
+      <w:r>
         <w:rPr>
           <w:rFonts w:ascii="Madera" w:hAnsi="Madera"/>
           <w:b/>
@@ -3909,8 +4172,458 @@
           <w:u w:val="single"/>
           <w:lang w:val="en-US"/>
         </w:rPr>
-      </w:pPr>
-      <w:r>
+        <w:t>3.2 CoAP Network</w:t>
+      </w:r>
+    </w:p>
+    <w:p>
+      <w:pPr>
+        <w:jc w:val="both"/>
+        <w:rPr>
+          <w:rFonts w:ascii="Madera" w:hAnsi="Madera"/>
+          <w:lang w:val="en-US"/>
+        </w:rPr>
+      </w:pPr>
+      <w:r>
+        <w:rPr>
+          <w:rFonts w:ascii="Madera" w:hAnsi="Madera"/>
+          <w:lang w:val="en-US"/>
+        </w:rPr>
+        <w:t>To deploy the CoAP network, it is necessary to open the Cooja simulator first, using the following commands:</w:t>
+      </w:r>
+    </w:p>
+    <w:p>
+      <w:pPr>
+        <w:jc w:val="both"/>
+        <w:rPr>
+          <w:rFonts w:ascii="Madera" w:hAnsi="Madera"/>
+          <w:lang w:val="en-US"/>
+        </w:rPr>
+      </w:pPr>
+    </w:p>
+    <w:p>
+      <w:pPr>
+        <w:jc w:val="center"/>
+        <w:rPr>
+          <w:rFonts w:ascii="Courier New" w:eastAsia="Times New Roman" w:hAnsi="Courier New" w:cs="Courier New"/>
+          <w:color w:val="24292F"/>
+          <w:sz w:val="20"/>
+          <w:szCs w:val="20"/>
+          <w:lang w:val="en-US"/>
+        </w:rPr>
+      </w:pPr>
+      <w:proofErr w:type="spellStart"/>
+      <w:r>
+        <w:rPr>
+          <w:rFonts w:ascii="Courier New" w:eastAsia="Times New Roman" w:hAnsi="Courier New" w:cs="Courier New"/>
+          <w:color w:val="24292F"/>
+          <w:sz w:val="20"/>
+          <w:szCs w:val="20"/>
+          <w:lang w:val="en-US"/>
+        </w:rPr>
+        <w:t>contikier</w:t>
+      </w:r>
+      <w:proofErr w:type="spellEnd"/>
+    </w:p>
+    <w:p>
+      <w:pPr>
+        <w:jc w:val="center"/>
+        <w:rPr>
+          <w:rFonts w:ascii="Courier New" w:eastAsia="Times New Roman" w:hAnsi="Courier New" w:cs="Courier New"/>
+          <w:color w:val="24292F"/>
+          <w:sz w:val="20"/>
+          <w:szCs w:val="20"/>
+          <w:lang w:val="en-US"/>
+        </w:rPr>
+      </w:pPr>
+      <w:r>
+        <w:rPr>
+          <w:rFonts w:ascii="Courier New" w:eastAsia="Times New Roman" w:hAnsi="Courier New" w:cs="Courier New"/>
+          <w:color w:val="24292F"/>
+          <w:sz w:val="20"/>
+          <w:szCs w:val="20"/>
+          <w:lang w:val="en-US"/>
+        </w:rPr>
+        <w:t>cd tools/</w:t>
+      </w:r>
+      <w:proofErr w:type="spellStart"/>
+      <w:r>
+        <w:rPr>
+          <w:rFonts w:ascii="Courier New" w:eastAsia="Times New Roman" w:hAnsi="Courier New" w:cs="Courier New"/>
+          <w:color w:val="24292F"/>
+          <w:sz w:val="20"/>
+          <w:szCs w:val="20"/>
+          <w:lang w:val="en-US"/>
+        </w:rPr>
+        <w:t>cooja</w:t>
+      </w:r>
+      <w:proofErr w:type="spellEnd"/>
+    </w:p>
+    <w:p>
+      <w:pPr>
+        <w:jc w:val="center"/>
+        <w:rPr>
+          <w:rFonts w:ascii="Courier New" w:eastAsia="Times New Roman" w:hAnsi="Courier New" w:cs="Courier New"/>
+          <w:color w:val="24292F"/>
+          <w:sz w:val="20"/>
+          <w:szCs w:val="20"/>
+          <w:lang w:val="en-US"/>
+        </w:rPr>
+      </w:pPr>
+      <w:r>
+        <w:rPr>
+          <w:rFonts w:ascii="Courier New" w:eastAsia="Times New Roman" w:hAnsi="Courier New" w:cs="Courier New"/>
+          <w:color w:val="24292F"/>
+          <w:sz w:val="20"/>
+          <w:szCs w:val="20"/>
+          <w:lang w:val="en-US"/>
+        </w:rPr>
+        <w:t xml:space="preserve">ant </w:t>
+      </w:r>
+      <w:proofErr w:type="gramStart"/>
+      <w:r>
+        <w:rPr>
+          <w:rFonts w:ascii="Courier New" w:eastAsia="Times New Roman" w:hAnsi="Courier New" w:cs="Courier New"/>
+          <w:color w:val="24292F"/>
+          <w:sz w:val="20"/>
+          <w:szCs w:val="20"/>
+          <w:lang w:val="en-US"/>
+        </w:rPr>
+        <w:t>run</w:t>
+      </w:r>
+      <w:proofErr w:type="gramEnd"/>
+    </w:p>
+    <w:p>
+      <w:pPr>
+        <w:jc w:val="both"/>
+        <w:rPr>
+          <w:rFonts w:ascii="Madera" w:hAnsi="Madera"/>
+          <w:lang w:val="en-US"/>
+        </w:rPr>
+      </w:pPr>
+      <w:r>
+        <w:rPr>
+          <w:rFonts w:ascii="Madera" w:hAnsi="Madera"/>
+          <w:lang w:val="en-US"/>
+        </w:rPr>
+        <w:t xml:space="preserve">After doing this and after creating a new simulation, it is necessary to deploy the border router through Cooja: you can find it at </w:t>
+      </w:r>
+      <w:proofErr w:type="spellStart"/>
+      <w:r>
+        <w:rPr>
+          <w:rFonts w:ascii="Madera" w:hAnsi="Madera"/>
+          <w:i/>
+          <w:iCs/>
+          <w:lang w:val="en-US"/>
+        </w:rPr>
+        <w:t>ProjectIoT</w:t>
+      </w:r>
+      <w:proofErr w:type="spellEnd"/>
+      <w:r>
+        <w:rPr>
+          <w:rFonts w:ascii="Madera" w:hAnsi="Madera"/>
+          <w:i/>
+          <w:iCs/>
+          <w:lang w:val="en-US"/>
+        </w:rPr>
+        <w:t>/</w:t>
+      </w:r>
+      <w:proofErr w:type="spellStart"/>
+      <w:r>
+        <w:rPr>
+          <w:rFonts w:ascii="Madera" w:hAnsi="Madera"/>
+          <w:i/>
+          <w:iCs/>
+          <w:lang w:val="en-US"/>
+        </w:rPr>
+        <w:t>CoapImplementation</w:t>
+      </w:r>
+      <w:proofErr w:type="spellEnd"/>
+      <w:r>
+        <w:rPr>
+          <w:rFonts w:ascii="Madera" w:hAnsi="Madera"/>
+          <w:i/>
+          <w:iCs/>
+          <w:lang w:val="en-US"/>
+        </w:rPr>
+        <w:t>/BR/border-</w:t>
+      </w:r>
+      <w:proofErr w:type="spellStart"/>
+      <w:r>
+        <w:rPr>
+          <w:rFonts w:ascii="Madera" w:hAnsi="Madera"/>
+          <w:i/>
+          <w:iCs/>
+          <w:lang w:val="en-US"/>
+        </w:rPr>
+        <w:t>router.c</w:t>
+      </w:r>
+      <w:proofErr w:type="spellEnd"/>
+      <w:r>
+        <w:rPr>
+          <w:rFonts w:ascii="Madera" w:hAnsi="Madera"/>
+          <w:i/>
+          <w:iCs/>
+          <w:lang w:val="en-US"/>
+        </w:rPr>
+        <w:t xml:space="preserve">, </w:t>
+      </w:r>
+      <w:r>
+        <w:rPr>
+          <w:rFonts w:ascii="Madera" w:hAnsi="Madera"/>
+          <w:lang w:val="en-US"/>
+        </w:rPr>
+        <w:t>that must be compiled in Cooja and then created and assigned correctly as a server instance.</w:t>
+      </w:r>
+    </w:p>
+    <w:p>
+      <w:pPr>
+        <w:jc w:val="both"/>
+        <w:rPr>
+          <w:rFonts w:ascii="Madera" w:hAnsi="Madera"/>
+          <w:lang w:val="en-US"/>
+        </w:rPr>
+      </w:pPr>
+      <w:r>
+        <w:rPr>
+          <w:rFonts w:ascii="Madera" w:hAnsi="Madera"/>
+          <w:lang w:val="en-US"/>
+        </w:rPr>
+        <w:lastRenderedPageBreak/>
+        <w:t>After</w:t>
+      </w:r>
+      <w:r>
+        <w:rPr>
+          <w:rFonts w:ascii="Madera" w:hAnsi="Madera"/>
+          <w:lang w:val="en-US"/>
+        </w:rPr>
+        <w:t xml:space="preserve"> deploying the border router, deploy two sensors first (</w:t>
+      </w:r>
+      <w:proofErr w:type="spellStart"/>
+      <w:r>
+        <w:rPr>
+          <w:rFonts w:ascii="Madera" w:hAnsi="Madera"/>
+          <w:i/>
+          <w:iCs/>
+          <w:lang w:val="en-US"/>
+        </w:rPr>
+        <w:t>ProjectIoT</w:t>
+      </w:r>
+      <w:proofErr w:type="spellEnd"/>
+      <w:r>
+        <w:rPr>
+          <w:rFonts w:ascii="Madera" w:hAnsi="Madera"/>
+          <w:i/>
+          <w:iCs/>
+          <w:lang w:val="en-US"/>
+        </w:rPr>
+        <w:t>/</w:t>
+      </w:r>
+      <w:proofErr w:type="spellStart"/>
+      <w:r>
+        <w:rPr>
+          <w:rFonts w:ascii="Madera" w:hAnsi="Madera"/>
+          <w:i/>
+          <w:iCs/>
+          <w:lang w:val="en-US"/>
+        </w:rPr>
+        <w:t>CoapImplementation</w:t>
+      </w:r>
+      <w:proofErr w:type="spellEnd"/>
+      <w:r>
+        <w:rPr>
+          <w:rFonts w:ascii="Madera" w:hAnsi="Madera"/>
+          <w:i/>
+          <w:iCs/>
+          <w:lang w:val="en-US"/>
+        </w:rPr>
+        <w:t>/Sensors/</w:t>
+      </w:r>
+      <w:proofErr w:type="spellStart"/>
+      <w:r>
+        <w:rPr>
+          <w:rFonts w:ascii="Madera" w:hAnsi="Madera"/>
+          <w:i/>
+          <w:iCs/>
+          <w:lang w:val="en-US"/>
+        </w:rPr>
+        <w:t>sensorNode.c</w:t>
+      </w:r>
+      <w:proofErr w:type="spellEnd"/>
+      <w:r>
+        <w:rPr>
+          <w:rFonts w:ascii="Madera" w:hAnsi="Madera"/>
+          <w:lang w:val="en-US"/>
+        </w:rPr>
+        <w:t>) and then two actuators (</w:t>
+      </w:r>
+      <w:proofErr w:type="spellStart"/>
+      <w:r>
+        <w:rPr>
+          <w:rFonts w:ascii="Madera" w:hAnsi="Madera"/>
+          <w:i/>
+          <w:iCs/>
+          <w:lang w:val="en-US"/>
+        </w:rPr>
+        <w:t>ProjectIoT</w:t>
+      </w:r>
+      <w:proofErr w:type="spellEnd"/>
+      <w:r>
+        <w:rPr>
+          <w:rFonts w:ascii="Madera" w:hAnsi="Madera"/>
+          <w:i/>
+          <w:iCs/>
+          <w:lang w:val="en-US"/>
+        </w:rPr>
+        <w:t>/</w:t>
+      </w:r>
+      <w:proofErr w:type="spellStart"/>
+      <w:r>
+        <w:rPr>
+          <w:rFonts w:ascii="Madera" w:hAnsi="Madera"/>
+          <w:i/>
+          <w:iCs/>
+          <w:lang w:val="en-US"/>
+        </w:rPr>
+        <w:t>CoapImplementation</w:t>
+      </w:r>
+      <w:proofErr w:type="spellEnd"/>
+      <w:r>
+        <w:rPr>
+          <w:rFonts w:ascii="Madera" w:hAnsi="Madera"/>
+          <w:i/>
+          <w:iCs/>
+          <w:lang w:val="en-US"/>
+        </w:rPr>
+        <w:t>/Sensors/</w:t>
+      </w:r>
+      <w:proofErr w:type="spellStart"/>
+      <w:r>
+        <w:rPr>
+          <w:rFonts w:ascii="Madera" w:hAnsi="Madera"/>
+          <w:i/>
+          <w:iCs/>
+          <w:lang w:val="en-US"/>
+        </w:rPr>
+        <w:t>actuatorNode.c</w:t>
+      </w:r>
+      <w:proofErr w:type="spellEnd"/>
+      <w:r>
+        <w:rPr>
+          <w:rFonts w:ascii="Madera" w:hAnsi="Madera"/>
+          <w:lang w:val="en-US"/>
+        </w:rPr>
+        <w:t>): at this point</w:t>
+      </w:r>
+      <w:r>
+        <w:rPr>
+          <w:rFonts w:ascii="Madera" w:hAnsi="Madera"/>
+          <w:lang w:val="en-US"/>
+        </w:rPr>
+        <w:t>, from a new terminal go inside the border router folder shown before in order to run tunslip6, using the command:</w:t>
+      </w:r>
+    </w:p>
+    <w:p>
+      <w:pPr>
+        <w:jc w:val="both"/>
+        <w:rPr>
+          <w:rFonts w:ascii="Madera" w:hAnsi="Madera"/>
+          <w:lang w:val="en-US"/>
+        </w:rPr>
+      </w:pPr>
+    </w:p>
+    <w:p>
+      <w:pPr>
+        <w:jc w:val="center"/>
+        <w:rPr>
+          <w:rFonts w:ascii="Courier New" w:eastAsia="Times New Roman" w:hAnsi="Courier New" w:cs="Courier New"/>
+          <w:color w:val="24292F"/>
+          <w:sz w:val="20"/>
+          <w:szCs w:val="20"/>
+          <w:lang w:val="en-US"/>
+        </w:rPr>
+      </w:pPr>
+      <w:r>
+        <w:rPr>
+          <w:rFonts w:ascii="Courier New" w:eastAsia="Times New Roman" w:hAnsi="Courier New" w:cs="Courier New"/>
+          <w:color w:val="24292F"/>
+          <w:sz w:val="20"/>
+          <w:szCs w:val="20"/>
+          <w:lang w:val="en-US"/>
+        </w:rPr>
+        <w:t>make TARGET=</w:t>
+      </w:r>
+      <w:proofErr w:type="spellStart"/>
+      <w:r>
+        <w:rPr>
+          <w:rFonts w:ascii="Courier New" w:eastAsia="Times New Roman" w:hAnsi="Courier New" w:cs="Courier New"/>
+          <w:color w:val="24292F"/>
+          <w:sz w:val="20"/>
+          <w:szCs w:val="20"/>
+          <w:lang w:val="en-US"/>
+        </w:rPr>
+        <w:t>cooja</w:t>
+      </w:r>
+      <w:proofErr w:type="spellEnd"/>
+      <w:r>
+        <w:rPr>
+          <w:rFonts w:ascii="Courier New" w:eastAsia="Times New Roman" w:hAnsi="Courier New" w:cs="Courier New"/>
+          <w:color w:val="24292F"/>
+          <w:sz w:val="20"/>
+          <w:szCs w:val="20"/>
+          <w:lang w:val="en-US"/>
+        </w:rPr>
+        <w:t xml:space="preserve"> connect-router-</w:t>
+      </w:r>
+      <w:proofErr w:type="spellStart"/>
+      <w:r>
+        <w:rPr>
+          <w:rFonts w:ascii="Courier New" w:eastAsia="Times New Roman" w:hAnsi="Courier New" w:cs="Courier New"/>
+          <w:color w:val="24292F"/>
+          <w:sz w:val="20"/>
+          <w:szCs w:val="20"/>
+          <w:lang w:val="en-US"/>
+        </w:rPr>
+        <w:t>cooja</w:t>
+      </w:r>
+      <w:proofErr w:type="spellEnd"/>
+    </w:p>
+    <w:p>
+      <w:pPr>
+        <w:jc w:val="both"/>
+        <w:rPr>
+          <w:rFonts w:ascii="Madera" w:hAnsi="Madera"/>
+          <w:lang w:val="en-US"/>
+        </w:rPr>
+      </w:pPr>
+    </w:p>
+    <w:p>
+      <w:pPr>
+        <w:jc w:val="both"/>
+        <w:rPr>
+          <w:rFonts w:ascii="Madera" w:hAnsi="Madera"/>
+          <w:lang w:val="en-US"/>
+        </w:rPr>
+      </w:pPr>
+      <w:r>
+        <w:rPr>
+          <w:rFonts w:ascii="Madera" w:hAnsi="Madera"/>
+          <w:lang w:val="en-US"/>
+        </w:rPr>
+        <w:t xml:space="preserve">At this point, you can start the simulation to check with the CoAP network already operative. </w:t>
+      </w:r>
+    </w:p>
+    <w:p>
+      <w:pPr>
+        <w:jc w:val="both"/>
+        <w:rPr>
+          <w:rFonts w:ascii="Madera" w:hAnsi="Madera"/>
+          <w:lang w:val="en-US"/>
+        </w:rPr>
+      </w:pPr>
+    </w:p>
+    <w:p>
+      <w:pPr>
+        <w:jc w:val="both"/>
         <w:rPr>
           <w:rFonts w:ascii="Madera" w:hAnsi="Madera"/>
           <w:b/>
@@ -3922,8 +4635,7 @@
           <w:u w:val="single"/>
           <w:lang w:val="en-US"/>
         </w:rPr>
-        <w:t>3.</w:t>
-      </w:r>
+      </w:pPr>
       <w:r>
         <w:rPr>
           <w:rFonts w:ascii="Madera" w:hAnsi="Madera"/>
@@ -3936,7 +4648,7 @@
           <w:u w:val="single"/>
           <w:lang w:val="en-US"/>
         </w:rPr>
-        <w:t>2</w:t>
+        <w:t xml:space="preserve">3.2 </w:t>
       </w:r>
       <w:r>
         <w:rPr>
@@ -3950,7 +4662,7 @@
           <w:u w:val="single"/>
           <w:lang w:val="en-US"/>
         </w:rPr>
-        <w:t xml:space="preserve"> Co</w:t>
+        <w:t>MQTT</w:t>
       </w:r>
       <w:r>
         <w:rPr>
@@ -3964,23 +4676,53 @@
           <w:u w:val="single"/>
           <w:lang w:val="en-US"/>
         </w:rPr>
-        <w:t>AP Network</w:t>
-      </w:r>
-    </w:p>
-    <w:p>
-      <w:pPr>
-        <w:jc w:val="both"/>
-        <w:rPr>
-          <w:rFonts w:ascii="Madera" w:hAnsi="Madera"/>
-          <w:lang w:val="en-US"/>
-        </w:rPr>
-      </w:pPr>
-      <w:r>
-        <w:rPr>
-          <w:rFonts w:ascii="Madera" w:hAnsi="Madera"/>
-          <w:lang w:val="en-US"/>
-        </w:rPr>
-        <w:t>To deploy the CoAP network, it is necessary to open the Cooja simulator first, using the following commands:</w:t>
+        <w:t xml:space="preserve"> </w:t>
+      </w:r>
+      <w:r>
+        <w:rPr>
+          <w:rFonts w:ascii="Madera" w:hAnsi="Madera"/>
+          <w:b/>
+          <w:bCs/>
+          <w:i/>
+          <w:iCs/>
+          <w:sz w:val="28"/>
+          <w:szCs w:val="28"/>
+          <w:u w:val="single"/>
+          <w:lang w:val="en-US"/>
+        </w:rPr>
+        <w:t>Network</w:t>
+      </w:r>
+    </w:p>
+    <w:p>
+      <w:pPr>
+        <w:jc w:val="both"/>
+        <w:rPr>
+          <w:rFonts w:ascii="Madera" w:hAnsi="Madera"/>
+          <w:lang w:val="en-US"/>
+        </w:rPr>
+      </w:pPr>
+      <w:r>
+        <w:rPr>
+          <w:rFonts w:ascii="Madera" w:hAnsi="Madera"/>
+          <w:lang w:val="en-US"/>
+        </w:rPr>
+        <w:t xml:space="preserve">To deploy the MQTT network, it is necessary to move the MQTT directory inside the testbed, in the right directory; this can be done using the following commands from the </w:t>
+      </w:r>
+      <w:proofErr w:type="spellStart"/>
+      <w:r>
+        <w:rPr>
+          <w:rFonts w:ascii="Madera" w:hAnsi="Madera"/>
+          <w:lang w:val="en-US"/>
+        </w:rPr>
+        <w:t>ProjectIoT</w:t>
+      </w:r>
+      <w:proofErr w:type="spellEnd"/>
+      <w:r>
+        <w:rPr>
+          <w:rFonts w:ascii="Madera" w:hAnsi="Madera"/>
+          <w:lang w:val="en-US"/>
+        </w:rPr>
+        <w:t xml:space="preserve"> folder:</w:t>
       </w:r>
     </w:p>
     <w:p>
@@ -4012,9 +4754,93 @@
           <w:szCs w:val="20"/>
           <w:lang w:val="en-US"/>
         </w:rPr>
-        <w:t>contikier</w:t>
-      </w:r>
-      <w:proofErr w:type="spellEnd"/>
+        <w:t>scp</w:t>
+      </w:r>
+      <w:proofErr w:type="spellEnd"/>
+      <w:r>
+        <w:rPr>
+          <w:rFonts w:ascii="Courier New" w:eastAsia="Times New Roman" w:hAnsi="Courier New" w:cs="Courier New"/>
+          <w:color w:val="24292F"/>
+          <w:sz w:val="20"/>
+          <w:szCs w:val="20"/>
+          <w:lang w:val="en-US"/>
+        </w:rPr>
+        <w:t xml:space="preserve"> -r -</w:t>
+      </w:r>
+      <w:r>
+        <w:rPr>
+          <w:rFonts w:ascii="Courier New" w:eastAsia="Times New Roman" w:hAnsi="Courier New" w:cs="Courier New"/>
+          <w:color w:val="24292F"/>
+          <w:sz w:val="20"/>
+          <w:szCs w:val="20"/>
+          <w:lang w:val="en-US"/>
+        </w:rPr>
+        <w:t>p</w:t>
+      </w:r>
+      <w:r>
+        <w:rPr>
+          <w:rFonts w:ascii="Courier New" w:eastAsia="Times New Roman" w:hAnsi="Courier New" w:cs="Courier New"/>
+          <w:color w:val="24292F"/>
+          <w:sz w:val="20"/>
+          <w:szCs w:val="20"/>
+          <w:lang w:val="en-US"/>
+        </w:rPr>
+        <w:t xml:space="preserve"> 2007 -</w:t>
+      </w:r>
+      <w:proofErr w:type="spellStart"/>
+      <w:r>
+        <w:rPr>
+          <w:rFonts w:ascii="Courier New" w:eastAsia="Times New Roman" w:hAnsi="Courier New" w:cs="Courier New"/>
+          <w:color w:val="24292F"/>
+          <w:sz w:val="20"/>
+          <w:szCs w:val="20"/>
+          <w:lang w:val="en-US"/>
+        </w:rPr>
+        <w:t>i</w:t>
+      </w:r>
+      <w:proofErr w:type="spellEnd"/>
+      <w:r>
+        <w:rPr>
+          <w:rFonts w:ascii="Courier New" w:eastAsia="Times New Roman" w:hAnsi="Courier New" w:cs="Courier New"/>
+          <w:color w:val="24292F"/>
+          <w:sz w:val="20"/>
+          <w:szCs w:val="20"/>
+          <w:lang w:val="en-US"/>
+        </w:rPr>
+        <w:t xml:space="preserve"> /path/key </w:t>
+      </w:r>
+      <w:proofErr w:type="spellStart"/>
+      <w:r>
+        <w:rPr>
+          <w:rFonts w:ascii="Courier New" w:eastAsia="Times New Roman" w:hAnsi="Courier New" w:cs="Courier New"/>
+          <w:color w:val="24292F"/>
+          <w:sz w:val="20"/>
+          <w:szCs w:val="20"/>
+          <w:lang w:val="en-US"/>
+        </w:rPr>
+        <w:t>MqttImplementation</w:t>
+      </w:r>
+      <w:proofErr w:type="spellEnd"/>
+      <w:r>
+        <w:rPr>
+          <w:rFonts w:ascii="Courier New" w:eastAsia="Times New Roman" w:hAnsi="Courier New" w:cs="Courier New"/>
+          <w:color w:val="24292F"/>
+          <w:sz w:val="20"/>
+          <w:szCs w:val="20"/>
+          <w:lang w:val="en-US"/>
+        </w:rPr>
+        <w:t xml:space="preserve">/ </w:t>
+      </w:r>
+      <w:r>
+        <w:rPr>
+          <w:rFonts w:ascii="Courier New" w:eastAsia="Times New Roman" w:hAnsi="Courier New" w:cs="Courier New"/>
+          <w:color w:val="24292F"/>
+          <w:sz w:val="20"/>
+          <w:szCs w:val="20"/>
+          <w:lang w:val="en-US"/>
+        </w:rPr>
+        <w:t>user@iot.dii.unipi.it:~</w:t>
+      </w:r>
     </w:p>
     <w:p>
       <w:pPr>
@@ -4027,28 +4853,60 @@
           <w:lang w:val="en-US"/>
         </w:rPr>
       </w:pPr>
-      <w:r>
-        <w:rPr>
-          <w:rFonts w:ascii="Courier New" w:eastAsia="Times New Roman" w:hAnsi="Courier New" w:cs="Courier New"/>
-          <w:color w:val="24292F"/>
-          <w:sz w:val="20"/>
-          <w:szCs w:val="20"/>
-          <w:lang w:val="en-US"/>
-        </w:rPr>
-        <w:t>cd tools/</w:t>
-      </w:r>
-      <w:proofErr w:type="spellStart"/>
-      <w:r>
-        <w:rPr>
-          <w:rFonts w:ascii="Courier New" w:eastAsia="Times New Roman" w:hAnsi="Courier New" w:cs="Courier New"/>
-          <w:color w:val="24292F"/>
-          <w:sz w:val="20"/>
-          <w:szCs w:val="20"/>
-          <w:lang w:val="en-US"/>
-        </w:rPr>
-        <w:t>cooja</w:t>
-      </w:r>
-      <w:proofErr w:type="spellEnd"/>
+      <w:proofErr w:type="spellStart"/>
+      <w:r>
+        <w:rPr>
+          <w:rFonts w:ascii="Courier New" w:eastAsia="Times New Roman" w:hAnsi="Courier New" w:cs="Courier New"/>
+          <w:color w:val="24292F"/>
+          <w:sz w:val="20"/>
+          <w:szCs w:val="20"/>
+          <w:lang w:val="en-US"/>
+        </w:rPr>
+        <w:t>ssh</w:t>
+      </w:r>
+      <w:proofErr w:type="spellEnd"/>
+      <w:r>
+        <w:rPr>
+          <w:rFonts w:ascii="Courier New" w:eastAsia="Times New Roman" w:hAnsi="Courier New" w:cs="Courier New"/>
+          <w:color w:val="24292F"/>
+          <w:sz w:val="20"/>
+          <w:szCs w:val="20"/>
+          <w:lang w:val="en-US"/>
+        </w:rPr>
+        <w:t xml:space="preserve"> -</w:t>
+      </w:r>
+      <w:proofErr w:type="spellStart"/>
+      <w:r>
+        <w:rPr>
+          <w:rFonts w:ascii="Courier New" w:eastAsia="Times New Roman" w:hAnsi="Courier New" w:cs="Courier New"/>
+          <w:color w:val="24292F"/>
+          <w:sz w:val="20"/>
+          <w:szCs w:val="20"/>
+          <w:lang w:val="en-US"/>
+        </w:rPr>
+        <w:t>i</w:t>
+      </w:r>
+      <w:proofErr w:type="spellEnd"/>
+      <w:r>
+        <w:rPr>
+          <w:rFonts w:ascii="Courier New" w:eastAsia="Times New Roman" w:hAnsi="Courier New" w:cs="Courier New"/>
+          <w:color w:val="24292F"/>
+          <w:sz w:val="20"/>
+          <w:szCs w:val="20"/>
+          <w:lang w:val="en-US"/>
+        </w:rPr>
+        <w:t xml:space="preserve"> /path/key -p 2007 </w:t>
+      </w:r>
+      <w:r>
+        <w:rPr>
+          <w:rFonts w:ascii="Courier New" w:eastAsia="Times New Roman" w:hAnsi="Courier New" w:cs="Courier New"/>
+          <w:color w:val="24292F"/>
+          <w:sz w:val="20"/>
+          <w:szCs w:val="20"/>
+          <w:lang w:val="en-US"/>
+        </w:rPr>
+        <w:t>user@iot.dii.unipi.it</w:t>
+      </w:r>
     </w:p>
     <w:p>
       <w:pPr>
@@ -4069,49 +4927,1044 @@
           <w:szCs w:val="20"/>
           <w:lang w:val="en-US"/>
         </w:rPr>
-        <w:t>ant run</w:t>
-      </w:r>
+        <w:t xml:space="preserve">mv </w:t>
+      </w:r>
+      <w:proofErr w:type="spellStart"/>
+      <w:r>
+        <w:rPr>
+          <w:rFonts w:ascii="Courier New" w:eastAsia="Times New Roman" w:hAnsi="Courier New" w:cs="Courier New"/>
+          <w:color w:val="24292F"/>
+          <w:sz w:val="20"/>
+          <w:szCs w:val="20"/>
+          <w:lang w:val="en-US"/>
+        </w:rPr>
+        <w:t>MqttImplementation</w:t>
+      </w:r>
+      <w:proofErr w:type="spellEnd"/>
+      <w:r>
+        <w:rPr>
+          <w:rFonts w:ascii="Courier New" w:eastAsia="Times New Roman" w:hAnsi="Courier New" w:cs="Courier New"/>
+          <w:color w:val="24292F"/>
+          <w:sz w:val="20"/>
+          <w:szCs w:val="20"/>
+          <w:lang w:val="en-US"/>
+        </w:rPr>
+        <w:t xml:space="preserve">/ </w:t>
+      </w:r>
+      <w:proofErr w:type="spellStart"/>
+      <w:r>
+        <w:rPr>
+          <w:rFonts w:ascii="Courier New" w:eastAsia="Times New Roman" w:hAnsi="Courier New" w:cs="Courier New"/>
+          <w:color w:val="24292F"/>
+          <w:sz w:val="20"/>
+          <w:szCs w:val="20"/>
+          <w:lang w:val="en-US"/>
+        </w:rPr>
+        <w:t>contiki</w:t>
+      </w:r>
+      <w:proofErr w:type="spellEnd"/>
+      <w:r>
+        <w:rPr>
+          <w:rFonts w:ascii="Courier New" w:eastAsia="Times New Roman" w:hAnsi="Courier New" w:cs="Courier New"/>
+          <w:color w:val="24292F"/>
+          <w:sz w:val="20"/>
+          <w:szCs w:val="20"/>
+          <w:lang w:val="en-US"/>
+        </w:rPr>
+        <w:t>-ng/examples</w:t>
+      </w:r>
+    </w:p>
+    <w:p>
+      <w:pPr>
+        <w:jc w:val="both"/>
+        <w:rPr>
+          <w:rFonts w:ascii="Madera" w:hAnsi="Madera"/>
+          <w:lang w:val="en-US"/>
+        </w:rPr>
+      </w:pPr>
+    </w:p>
+    <w:p>
+      <w:pPr>
+        <w:jc w:val="both"/>
+        <w:rPr>
+          <w:rFonts w:ascii="Madera" w:hAnsi="Madera"/>
+          <w:lang w:val="en-US"/>
+        </w:rPr>
+      </w:pPr>
+      <w:r>
+        <w:rPr>
+          <w:rFonts w:ascii="Madera" w:hAnsi="Madera"/>
+          <w:lang w:val="en-US"/>
+        </w:rPr>
+        <w:t xml:space="preserve">The /path is the path from you local machine to the </w:t>
+      </w:r>
+      <w:proofErr w:type="spellStart"/>
+      <w:r>
+        <w:rPr>
+          <w:rFonts w:ascii="Madera" w:hAnsi="Madera"/>
+          <w:lang w:val="en-US"/>
+        </w:rPr>
+        <w:t>ssh</w:t>
+      </w:r>
+      <w:proofErr w:type="spellEnd"/>
+      <w:r>
+        <w:rPr>
+          <w:rFonts w:ascii="Madera" w:hAnsi="Madera"/>
+          <w:lang w:val="en-US"/>
+        </w:rPr>
+        <w:t xml:space="preserve"> key used to access the testbed. From the same terminal, run the border router with the following commands:</w:t>
+      </w:r>
+    </w:p>
+    <w:p>
+      <w:pPr>
+        <w:jc w:val="both"/>
+        <w:rPr>
+          <w:rFonts w:ascii="Madera" w:hAnsi="Madera"/>
+          <w:lang w:val="en-US"/>
+        </w:rPr>
+      </w:pPr>
     </w:p>
     <w:p>
       <w:pPr>
         <w:jc w:val="center"/>
         <w:rPr>
-          <w:rFonts w:ascii="Madera" w:hAnsi="Madera"/>
-          <w:lang w:val="en-US"/>
-        </w:rPr>
-      </w:pPr>
-    </w:p>
-    <w:p>
-      <w:pPr>
-        <w:jc w:val="both"/>
-        <w:rPr>
-          <w:rFonts w:ascii="Madera" w:hAnsi="Madera"/>
-          <w:lang w:val="en-US"/>
-        </w:rPr>
-      </w:pPr>
-      <w:r>
-        <w:rPr>
-          <w:rFonts w:ascii="Madera" w:hAnsi="Madera"/>
-          <w:lang w:val="en-US"/>
-        </w:rPr>
-        <w:t xml:space="preserve">After doing this and after creating a new simulation, it is necessary to deploy the border router through Cooja: you can find it at </w:t>
-      </w:r>
-      <w:proofErr w:type="spellStart"/>
-      <w:r>
-        <w:rPr>
-          <w:rFonts w:ascii="Madera" w:hAnsi="Madera"/>
+          <w:rFonts w:ascii="Courier New" w:eastAsia="Times New Roman" w:hAnsi="Courier New" w:cs="Courier New"/>
+          <w:color w:val="24292F"/>
+          <w:sz w:val="20"/>
+          <w:szCs w:val="20"/>
+          <w:lang w:val="en-US"/>
+        </w:rPr>
+      </w:pPr>
+      <w:r>
+        <w:rPr>
+          <w:rFonts w:ascii="Courier New" w:eastAsia="Times New Roman" w:hAnsi="Courier New" w:cs="Courier New"/>
+          <w:color w:val="24292F"/>
+          <w:sz w:val="20"/>
+          <w:szCs w:val="20"/>
+          <w:lang w:val="en-US"/>
+        </w:rPr>
+        <w:t xml:space="preserve">cd </w:t>
+      </w:r>
+      <w:proofErr w:type="spellStart"/>
+      <w:r>
+        <w:rPr>
+          <w:rFonts w:ascii="Courier New" w:eastAsia="Times New Roman" w:hAnsi="Courier New" w:cs="Courier New"/>
+          <w:color w:val="24292F"/>
+          <w:sz w:val="20"/>
+          <w:szCs w:val="20"/>
+          <w:lang w:val="en-US"/>
+        </w:rPr>
+        <w:t>contiki</w:t>
+      </w:r>
+      <w:proofErr w:type="spellEnd"/>
+      <w:r>
+        <w:rPr>
+          <w:rFonts w:ascii="Courier New" w:eastAsia="Times New Roman" w:hAnsi="Courier New" w:cs="Courier New"/>
+          <w:color w:val="24292F"/>
+          <w:sz w:val="20"/>
+          <w:szCs w:val="20"/>
+          <w:lang w:val="en-US"/>
+        </w:rPr>
+        <w:t>-ng/examples/</w:t>
+      </w:r>
+      <w:proofErr w:type="spellStart"/>
+      <w:r>
+        <w:rPr>
+          <w:rFonts w:ascii="Courier New" w:eastAsia="Times New Roman" w:hAnsi="Courier New" w:cs="Courier New"/>
+          <w:color w:val="24292F"/>
+          <w:sz w:val="20"/>
+          <w:szCs w:val="20"/>
+          <w:lang w:val="en-US"/>
+        </w:rPr>
+        <w:t>MqttImplementation</w:t>
+      </w:r>
+      <w:proofErr w:type="spellEnd"/>
+      <w:r>
+        <w:rPr>
+          <w:rFonts w:ascii="Courier New" w:eastAsia="Times New Roman" w:hAnsi="Courier New" w:cs="Courier New"/>
+          <w:color w:val="24292F"/>
+          <w:sz w:val="20"/>
+          <w:szCs w:val="20"/>
+          <w:lang w:val="en-US"/>
+        </w:rPr>
+        <w:t>/BR</w:t>
+      </w:r>
+    </w:p>
+    <w:p>
+      <w:pPr>
+        <w:jc w:val="center"/>
+        <w:rPr>
+          <w:rFonts w:ascii="Courier New" w:eastAsia="Times New Roman" w:hAnsi="Courier New" w:cs="Courier New"/>
+          <w:color w:val="24292F"/>
+          <w:sz w:val="20"/>
+          <w:szCs w:val="20"/>
+          <w:lang w:val="en-US"/>
+        </w:rPr>
+      </w:pPr>
+      <w:r>
+        <w:rPr>
+          <w:rFonts w:ascii="Courier New" w:eastAsia="Times New Roman" w:hAnsi="Courier New" w:cs="Courier New"/>
+          <w:color w:val="24292F"/>
+          <w:sz w:val="20"/>
+          <w:szCs w:val="20"/>
+          <w:lang w:val="en-US"/>
+        </w:rPr>
+        <w:t>make TARGET=nrf52840 BOARD=dongle border-</w:t>
+      </w:r>
+      <w:proofErr w:type="spellStart"/>
+      <w:r>
+        <w:rPr>
+          <w:rFonts w:ascii="Courier New" w:eastAsia="Times New Roman" w:hAnsi="Courier New" w:cs="Courier New"/>
+          <w:color w:val="24292F"/>
+          <w:sz w:val="20"/>
+          <w:szCs w:val="20"/>
+          <w:lang w:val="en-US"/>
+        </w:rPr>
+        <w:t>router.dfu</w:t>
+      </w:r>
+      <w:proofErr w:type="spellEnd"/>
+      <w:r>
+        <w:rPr>
+          <w:rFonts w:ascii="Courier New" w:eastAsia="Times New Roman" w:hAnsi="Courier New" w:cs="Courier New"/>
+          <w:color w:val="24292F"/>
+          <w:sz w:val="20"/>
+          <w:szCs w:val="20"/>
+          <w:lang w:val="en-US"/>
+        </w:rPr>
+        <w:t>-upload PORT=/dev/ttyACM7</w:t>
+      </w:r>
+    </w:p>
+    <w:p>
+      <w:pPr>
+        <w:jc w:val="center"/>
+        <w:rPr>
+          <w:rFonts w:ascii="Courier New" w:eastAsia="Times New Roman" w:hAnsi="Courier New" w:cs="Courier New"/>
+          <w:color w:val="24292F"/>
+          <w:sz w:val="20"/>
+          <w:szCs w:val="20"/>
+          <w:lang w:val="en-US"/>
+        </w:rPr>
+      </w:pPr>
+      <w:r>
+        <w:rPr>
+          <w:rFonts w:ascii="Courier New" w:eastAsia="Times New Roman" w:hAnsi="Courier New" w:cs="Courier New"/>
+          <w:color w:val="24292F"/>
+          <w:sz w:val="20"/>
+          <w:szCs w:val="20"/>
+          <w:lang w:val="en-US"/>
+        </w:rPr>
+        <w:t xml:space="preserve">make TARGET=nrf52840 BOARD=dongle </w:t>
+      </w:r>
+      <w:r>
+        <w:rPr>
+          <w:rFonts w:ascii="Courier New" w:eastAsia="Times New Roman" w:hAnsi="Courier New" w:cs="Courier New"/>
+          <w:color w:val="24292F"/>
+          <w:sz w:val="20"/>
+          <w:szCs w:val="20"/>
+          <w:lang w:val="en-US"/>
+        </w:rPr>
+        <w:t>connect-router</w:t>
+      </w:r>
+      <w:r>
+        <w:rPr>
+          <w:rFonts w:ascii="Courier New" w:eastAsia="Times New Roman" w:hAnsi="Courier New" w:cs="Courier New"/>
+          <w:color w:val="24292F"/>
+          <w:sz w:val="20"/>
+          <w:szCs w:val="20"/>
+          <w:lang w:val="en-US"/>
+        </w:rPr>
+        <w:t xml:space="preserve"> PORT=/dev/ttyACM7</w:t>
+      </w:r>
+    </w:p>
+    <w:p>
+      <w:pPr>
+        <w:jc w:val="center"/>
+        <w:rPr>
+          <w:rFonts w:ascii="Courier New" w:eastAsia="Times New Roman" w:hAnsi="Courier New" w:cs="Courier New"/>
+          <w:color w:val="24292F"/>
+          <w:sz w:val="20"/>
+          <w:szCs w:val="20"/>
+          <w:lang w:val="en-US"/>
+        </w:rPr>
+      </w:pPr>
+    </w:p>
+    <w:p>
+      <w:pPr>
+        <w:jc w:val="both"/>
+        <w:rPr>
+          <w:rFonts w:ascii="Madera" w:hAnsi="Madera"/>
+          <w:lang w:val="en-US"/>
+        </w:rPr>
+      </w:pPr>
+      <w:r>
+        <w:rPr>
+          <w:rFonts w:ascii="Madera" w:hAnsi="Madera"/>
+          <w:lang w:val="en-US"/>
+        </w:rPr>
+        <w:t xml:space="preserve">At this point, open another terminal in which Mosquitto will be launched. In order for Mosquitto to receive messages from the Collector running on the local machine, it is necessary to connect to the testbed via </w:t>
+      </w:r>
+      <w:proofErr w:type="spellStart"/>
+      <w:r>
+        <w:rPr>
+          <w:rFonts w:ascii="Madera" w:hAnsi="Madera"/>
+          <w:lang w:val="en-US"/>
+        </w:rPr>
+        <w:t>ssh</w:t>
+      </w:r>
+      <w:proofErr w:type="spellEnd"/>
+      <w:r>
+        <w:rPr>
+          <w:rFonts w:ascii="Madera" w:hAnsi="Madera"/>
+          <w:lang w:val="en-US"/>
+        </w:rPr>
+        <w:t xml:space="preserve"> using a port forwarding system, using the following commands:</w:t>
+      </w:r>
+    </w:p>
+    <w:p>
+      <w:pPr>
+        <w:jc w:val="both"/>
+        <w:rPr>
+          <w:rFonts w:ascii="Madera" w:hAnsi="Madera"/>
+          <w:lang w:val="en-US"/>
+        </w:rPr>
+      </w:pPr>
+    </w:p>
+    <w:p>
+      <w:pPr>
+        <w:jc w:val="center"/>
+        <w:rPr>
+          <w:rFonts w:ascii="Courier New" w:eastAsia="Times New Roman" w:hAnsi="Courier New" w:cs="Courier New"/>
+          <w:color w:val="24292F"/>
+          <w:sz w:val="20"/>
+          <w:szCs w:val="20"/>
+          <w:lang w:val="en-US"/>
+        </w:rPr>
+      </w:pPr>
+      <w:proofErr w:type="spellStart"/>
+      <w:r>
+        <w:rPr>
+          <w:rFonts w:ascii="Courier New" w:eastAsia="Times New Roman" w:hAnsi="Courier New" w:cs="Courier New"/>
+          <w:color w:val="24292F"/>
+          <w:sz w:val="20"/>
+          <w:szCs w:val="20"/>
+          <w:lang w:val="en-US"/>
+        </w:rPr>
+        <w:t>ssh</w:t>
+      </w:r>
+      <w:proofErr w:type="spellEnd"/>
+      <w:r>
+        <w:rPr>
+          <w:rFonts w:ascii="Courier New" w:eastAsia="Times New Roman" w:hAnsi="Courier New" w:cs="Courier New"/>
+          <w:color w:val="24292F"/>
+          <w:sz w:val="20"/>
+          <w:szCs w:val="20"/>
+          <w:lang w:val="en-US"/>
+        </w:rPr>
+        <w:t xml:space="preserve"> -L 1883:127.0.0.1:1883 –p 2007 -</w:t>
+      </w:r>
+      <w:proofErr w:type="spellStart"/>
+      <w:r>
+        <w:rPr>
+          <w:rFonts w:ascii="Courier New" w:eastAsia="Times New Roman" w:hAnsi="Courier New" w:cs="Courier New"/>
+          <w:color w:val="24292F"/>
+          <w:sz w:val="20"/>
+          <w:szCs w:val="20"/>
+          <w:lang w:val="en-US"/>
+        </w:rPr>
+        <w:t>i</w:t>
+      </w:r>
+      <w:proofErr w:type="spellEnd"/>
+      <w:r>
+        <w:rPr>
+          <w:rFonts w:ascii="Courier New" w:eastAsia="Times New Roman" w:hAnsi="Courier New" w:cs="Courier New"/>
+          <w:color w:val="24292F"/>
+          <w:sz w:val="20"/>
+          <w:szCs w:val="20"/>
+          <w:lang w:val="en-US"/>
+        </w:rPr>
+        <w:t xml:space="preserve"> /path/key </w:t>
+      </w:r>
+      <w:r>
+        <w:rPr>
+          <w:rFonts w:ascii="Courier New" w:eastAsia="Times New Roman" w:hAnsi="Courier New" w:cs="Courier New"/>
+          <w:color w:val="24292F"/>
+          <w:sz w:val="20"/>
+          <w:szCs w:val="20"/>
+          <w:lang w:val="en-US"/>
+        </w:rPr>
+        <w:t>user@iot.dii.unipi.it</w:t>
+      </w:r>
+    </w:p>
+    <w:p>
+      <w:pPr>
+        <w:jc w:val="center"/>
+        <w:rPr>
+          <w:rFonts w:ascii="Courier New" w:eastAsia="Times New Roman" w:hAnsi="Courier New" w:cs="Courier New"/>
+          <w:color w:val="24292F"/>
+          <w:sz w:val="20"/>
+          <w:szCs w:val="20"/>
+          <w:lang w:val="it-IT"/>
+        </w:rPr>
+      </w:pPr>
+      <w:r>
+        <w:rPr>
+          <w:rFonts w:ascii="Courier New" w:eastAsia="Times New Roman" w:hAnsi="Courier New" w:cs="Courier New"/>
+          <w:color w:val="24292F"/>
+          <w:sz w:val="20"/>
+          <w:szCs w:val="20"/>
+          <w:lang w:val="it-IT"/>
+        </w:rPr>
+        <w:t xml:space="preserve">sudo </w:t>
+      </w:r>
+      <w:proofErr w:type="spellStart"/>
+      <w:r>
+        <w:rPr>
+          <w:rFonts w:ascii="Courier New" w:eastAsia="Times New Roman" w:hAnsi="Courier New" w:cs="Courier New"/>
+          <w:color w:val="24292F"/>
+          <w:sz w:val="20"/>
+          <w:szCs w:val="20"/>
+          <w:lang w:val="it-IT"/>
+        </w:rPr>
+        <w:t>mosquitto</w:t>
+      </w:r>
+      <w:proofErr w:type="spellEnd"/>
+      <w:r>
+        <w:rPr>
+          <w:rFonts w:ascii="Courier New" w:eastAsia="Times New Roman" w:hAnsi="Courier New" w:cs="Courier New"/>
+          <w:color w:val="24292F"/>
+          <w:sz w:val="20"/>
+          <w:szCs w:val="20"/>
+          <w:lang w:val="it-IT"/>
+        </w:rPr>
+        <w:t xml:space="preserve"> -c /</w:t>
+      </w:r>
+      <w:proofErr w:type="spellStart"/>
+      <w:r>
+        <w:rPr>
+          <w:rFonts w:ascii="Courier New" w:eastAsia="Times New Roman" w:hAnsi="Courier New" w:cs="Courier New"/>
+          <w:color w:val="24292F"/>
+          <w:sz w:val="20"/>
+          <w:szCs w:val="20"/>
+          <w:lang w:val="it-IT"/>
+        </w:rPr>
+        <w:t>etc</w:t>
+      </w:r>
+      <w:proofErr w:type="spellEnd"/>
+      <w:r>
+        <w:rPr>
+          <w:rFonts w:ascii="Courier New" w:eastAsia="Times New Roman" w:hAnsi="Courier New" w:cs="Courier New"/>
+          <w:color w:val="24292F"/>
+          <w:sz w:val="20"/>
+          <w:szCs w:val="20"/>
+          <w:lang w:val="it-IT"/>
+        </w:rPr>
+        <w:t>/</w:t>
+      </w:r>
+      <w:proofErr w:type="spellStart"/>
+      <w:r>
+        <w:rPr>
+          <w:rFonts w:ascii="Courier New" w:eastAsia="Times New Roman" w:hAnsi="Courier New" w:cs="Courier New"/>
+          <w:color w:val="24292F"/>
+          <w:sz w:val="20"/>
+          <w:szCs w:val="20"/>
+          <w:lang w:val="it-IT"/>
+        </w:rPr>
+        <w:t>mosquitto</w:t>
+      </w:r>
+      <w:proofErr w:type="spellEnd"/>
+      <w:r>
+        <w:rPr>
+          <w:rFonts w:ascii="Courier New" w:eastAsia="Times New Roman" w:hAnsi="Courier New" w:cs="Courier New"/>
+          <w:color w:val="24292F"/>
+          <w:sz w:val="20"/>
+          <w:szCs w:val="20"/>
+          <w:lang w:val="it-IT"/>
+        </w:rPr>
+        <w:t>/</w:t>
+      </w:r>
+      <w:proofErr w:type="spellStart"/>
+      <w:r>
+        <w:rPr>
+          <w:rFonts w:ascii="Courier New" w:eastAsia="Times New Roman" w:hAnsi="Courier New" w:cs="Courier New"/>
+          <w:color w:val="24292F"/>
+          <w:sz w:val="20"/>
+          <w:szCs w:val="20"/>
+          <w:lang w:val="it-IT"/>
+        </w:rPr>
+        <w:t>mosquitto.conf</w:t>
+      </w:r>
+      <w:proofErr w:type="spellEnd"/>
+    </w:p>
+    <w:p>
+      <w:pPr>
+        <w:jc w:val="both"/>
+        <w:rPr>
+          <w:rFonts w:ascii="Madera" w:hAnsi="Madera"/>
+          <w:lang w:val="it-IT"/>
+        </w:rPr>
+      </w:pPr>
+    </w:p>
+    <w:p>
+      <w:pPr>
+        <w:jc w:val="both"/>
+        <w:rPr>
+          <w:rFonts w:ascii="Madera" w:hAnsi="Madera"/>
+          <w:lang w:val="en-US"/>
+        </w:rPr>
+      </w:pPr>
+      <w:r>
+        <w:rPr>
+          <w:rFonts w:ascii="Madera" w:hAnsi="Madera"/>
+          <w:lang w:val="en-US"/>
+        </w:rPr>
+        <w:t xml:space="preserve">You can now deploy the </w:t>
+      </w:r>
+      <w:r>
+        <w:rPr>
+          <w:rFonts w:ascii="Madera" w:hAnsi="Madera"/>
+          <w:lang w:val="en-US"/>
+        </w:rPr>
+        <w:t>actuator and the sensor (in this order): for the actuator, open a new terminal and run the following commands:</w:t>
+      </w:r>
+    </w:p>
+    <w:p>
+      <w:pPr>
+        <w:jc w:val="both"/>
+        <w:rPr>
+          <w:rFonts w:ascii="Madera" w:hAnsi="Madera"/>
+          <w:lang w:val="en-US"/>
+        </w:rPr>
+      </w:pPr>
+    </w:p>
+    <w:p>
+      <w:pPr>
+        <w:jc w:val="center"/>
+        <w:rPr>
+          <w:rFonts w:ascii="Courier New" w:eastAsia="Times New Roman" w:hAnsi="Courier New" w:cs="Courier New"/>
+          <w:color w:val="24292F"/>
+          <w:sz w:val="20"/>
+          <w:szCs w:val="20"/>
+          <w:lang w:val="en-US"/>
+        </w:rPr>
+      </w:pPr>
+      <w:proofErr w:type="spellStart"/>
+      <w:r>
+        <w:rPr>
+          <w:rFonts w:ascii="Courier New" w:eastAsia="Times New Roman" w:hAnsi="Courier New" w:cs="Courier New"/>
+          <w:color w:val="24292F"/>
+          <w:sz w:val="20"/>
+          <w:szCs w:val="20"/>
+          <w:lang w:val="en-US"/>
+        </w:rPr>
+        <w:t>ssh</w:t>
+      </w:r>
+      <w:proofErr w:type="spellEnd"/>
+      <w:r>
+        <w:rPr>
+          <w:rFonts w:ascii="Courier New" w:eastAsia="Times New Roman" w:hAnsi="Courier New" w:cs="Courier New"/>
+          <w:color w:val="24292F"/>
+          <w:sz w:val="20"/>
+          <w:szCs w:val="20"/>
+          <w:lang w:val="en-US"/>
+        </w:rPr>
+        <w:t xml:space="preserve"> -</w:t>
+      </w:r>
+      <w:proofErr w:type="spellStart"/>
+      <w:r>
+        <w:rPr>
+          <w:rFonts w:ascii="Courier New" w:eastAsia="Times New Roman" w:hAnsi="Courier New" w:cs="Courier New"/>
+          <w:color w:val="24292F"/>
+          <w:sz w:val="20"/>
+          <w:szCs w:val="20"/>
+          <w:lang w:val="en-US"/>
+        </w:rPr>
+        <w:t>i</w:t>
+      </w:r>
+      <w:proofErr w:type="spellEnd"/>
+      <w:r>
+        <w:rPr>
+          <w:rFonts w:ascii="Courier New" w:eastAsia="Times New Roman" w:hAnsi="Courier New" w:cs="Courier New"/>
+          <w:color w:val="24292F"/>
+          <w:sz w:val="20"/>
+          <w:szCs w:val="20"/>
+          <w:lang w:val="en-US"/>
+        </w:rPr>
+        <w:t xml:space="preserve"> /path/key -p 2007 </w:t>
+      </w:r>
+      <w:r>
+        <w:rPr>
+          <w:rFonts w:ascii="Courier New" w:eastAsia="Times New Roman" w:hAnsi="Courier New" w:cs="Courier New"/>
+          <w:color w:val="24292F"/>
+          <w:sz w:val="20"/>
+          <w:szCs w:val="20"/>
+          <w:lang w:val="en-US"/>
+        </w:rPr>
+        <w:t>user@iot.dii.unipi.it</w:t>
+      </w:r>
+    </w:p>
+    <w:p>
+      <w:pPr>
+        <w:jc w:val="center"/>
+        <w:rPr>
+          <w:rFonts w:ascii="Courier New" w:eastAsia="Times New Roman" w:hAnsi="Courier New" w:cs="Courier New"/>
+          <w:color w:val="24292F"/>
+          <w:sz w:val="20"/>
+          <w:szCs w:val="20"/>
+          <w:lang w:val="en-US"/>
+        </w:rPr>
+      </w:pPr>
+      <w:r>
+        <w:rPr>
+          <w:rFonts w:ascii="Courier New" w:eastAsia="Times New Roman" w:hAnsi="Courier New" w:cs="Courier New"/>
+          <w:color w:val="24292F"/>
+          <w:sz w:val="20"/>
+          <w:szCs w:val="20"/>
+          <w:lang w:val="en-US"/>
+        </w:rPr>
+        <w:t xml:space="preserve">cd </w:t>
+      </w:r>
+      <w:proofErr w:type="spellStart"/>
+      <w:r>
+        <w:rPr>
+          <w:rFonts w:ascii="Courier New" w:eastAsia="Times New Roman" w:hAnsi="Courier New" w:cs="Courier New"/>
+          <w:color w:val="24292F"/>
+          <w:sz w:val="20"/>
+          <w:szCs w:val="20"/>
+          <w:lang w:val="en-US"/>
+        </w:rPr>
+        <w:t>contiki</w:t>
+      </w:r>
+      <w:proofErr w:type="spellEnd"/>
+      <w:r>
+        <w:rPr>
+          <w:rFonts w:ascii="Courier New" w:eastAsia="Times New Roman" w:hAnsi="Courier New" w:cs="Courier New"/>
+          <w:color w:val="24292F"/>
+          <w:sz w:val="20"/>
+          <w:szCs w:val="20"/>
+          <w:lang w:val="en-US"/>
+        </w:rPr>
+        <w:t>-ng/examples/</w:t>
+      </w:r>
+      <w:proofErr w:type="spellStart"/>
+      <w:r>
+        <w:rPr>
+          <w:rFonts w:ascii="Courier New" w:eastAsia="Times New Roman" w:hAnsi="Courier New" w:cs="Courier New"/>
+          <w:color w:val="24292F"/>
+          <w:sz w:val="20"/>
+          <w:szCs w:val="20"/>
+          <w:lang w:val="en-US"/>
+        </w:rPr>
+        <w:t>MqttImplementation</w:t>
+      </w:r>
+      <w:proofErr w:type="spellEnd"/>
+      <w:r>
+        <w:rPr>
+          <w:rFonts w:ascii="Courier New" w:eastAsia="Times New Roman" w:hAnsi="Courier New" w:cs="Courier New"/>
+          <w:color w:val="24292F"/>
+          <w:sz w:val="20"/>
+          <w:szCs w:val="20"/>
+          <w:lang w:val="en-US"/>
+        </w:rPr>
+        <w:t>/Sensors</w:t>
+      </w:r>
+    </w:p>
+    <w:p>
+      <w:pPr>
+        <w:jc w:val="center"/>
+        <w:rPr>
+          <w:rFonts w:ascii="Courier New" w:eastAsia="Times New Roman" w:hAnsi="Courier New" w:cs="Courier New"/>
+          <w:color w:val="24292F"/>
+          <w:sz w:val="20"/>
+          <w:szCs w:val="20"/>
+          <w:lang w:val="en-US"/>
+        </w:rPr>
+      </w:pPr>
+      <w:r>
+        <w:rPr>
+          <w:rFonts w:ascii="Courier New" w:eastAsia="Times New Roman" w:hAnsi="Courier New" w:cs="Courier New"/>
+          <w:color w:val="24292F"/>
+          <w:sz w:val="20"/>
+          <w:szCs w:val="20"/>
+          <w:lang w:val="en-US"/>
+        </w:rPr>
+        <w:t xml:space="preserve">make TARGET=nrf52840 BOARD=dongle </w:t>
+      </w:r>
+      <w:proofErr w:type="spellStart"/>
+      <w:r>
+        <w:rPr>
+          <w:rFonts w:ascii="Courier New" w:eastAsia="Times New Roman" w:hAnsi="Courier New" w:cs="Courier New"/>
+          <w:color w:val="24292F"/>
+          <w:sz w:val="20"/>
+          <w:szCs w:val="20"/>
+          <w:lang w:val="en-US"/>
+        </w:rPr>
+        <w:t>mqtt</w:t>
+      </w:r>
+      <w:proofErr w:type="spellEnd"/>
+      <w:r>
+        <w:rPr>
+          <w:rFonts w:ascii="Courier New" w:eastAsia="Times New Roman" w:hAnsi="Courier New" w:cs="Courier New"/>
+          <w:color w:val="24292F"/>
+          <w:sz w:val="20"/>
+          <w:szCs w:val="20"/>
+          <w:lang w:val="en-US"/>
+        </w:rPr>
+        <w:t>-</w:t>
+      </w:r>
+      <w:proofErr w:type="spellStart"/>
+      <w:r>
+        <w:rPr>
+          <w:rFonts w:ascii="Courier New" w:eastAsia="Times New Roman" w:hAnsi="Courier New" w:cs="Courier New"/>
+          <w:color w:val="24292F"/>
+          <w:sz w:val="20"/>
+          <w:szCs w:val="20"/>
+          <w:lang w:val="en-US"/>
+        </w:rPr>
+        <w:t>actuator.dfu</w:t>
+      </w:r>
+      <w:proofErr w:type="spellEnd"/>
+      <w:r>
+        <w:rPr>
+          <w:rFonts w:ascii="Courier New" w:eastAsia="Times New Roman" w:hAnsi="Courier New" w:cs="Courier New"/>
+          <w:color w:val="24292F"/>
+          <w:sz w:val="20"/>
+          <w:szCs w:val="20"/>
+          <w:lang w:val="en-US"/>
+        </w:rPr>
+        <w:t>-upload PORT=/dev/ttyACM58</w:t>
+      </w:r>
+    </w:p>
+    <w:p>
+      <w:pPr>
+        <w:rPr>
+          <w:rFonts w:ascii="Courier New" w:eastAsia="Times New Roman" w:hAnsi="Courier New" w:cs="Courier New"/>
+          <w:color w:val="24292F"/>
+          <w:sz w:val="20"/>
+          <w:szCs w:val="20"/>
+          <w:lang w:val="en-US"/>
+        </w:rPr>
+      </w:pPr>
+    </w:p>
+    <w:p>
+      <w:pPr>
+        <w:jc w:val="both"/>
+        <w:rPr>
+          <w:rFonts w:ascii="Madera" w:eastAsia="Times New Roman" w:hAnsi="Madera" w:cs="Courier New"/>
+          <w:color w:val="24292F"/>
+          <w:lang w:val="en-US"/>
+        </w:rPr>
+      </w:pPr>
+      <w:r>
+        <w:rPr>
+          <w:rFonts w:ascii="Madera" w:eastAsia="Times New Roman" w:hAnsi="Madera" w:cs="Courier New"/>
+          <w:color w:val="24292F"/>
+          <w:lang w:val="en-US"/>
+        </w:rPr>
+        <w:lastRenderedPageBreak/>
+        <w:t>For the sensor, open another new terminal and run the following commands:</w:t>
+      </w:r>
+    </w:p>
+    <w:p>
+      <w:pPr>
+        <w:jc w:val="both"/>
+        <w:rPr>
+          <w:rFonts w:ascii="Madera" w:eastAsia="Times New Roman" w:hAnsi="Madera" w:cs="Courier New"/>
+          <w:color w:val="24292F"/>
+          <w:lang w:val="en-US"/>
+        </w:rPr>
+      </w:pPr>
+    </w:p>
+    <w:p>
+      <w:pPr>
+        <w:jc w:val="center"/>
+        <w:rPr>
+          <w:rFonts w:ascii="Courier New" w:eastAsia="Times New Roman" w:hAnsi="Courier New" w:cs="Courier New"/>
+          <w:color w:val="24292F"/>
+          <w:sz w:val="20"/>
+          <w:szCs w:val="20"/>
+          <w:lang w:val="en-US"/>
+        </w:rPr>
+      </w:pPr>
+      <w:proofErr w:type="spellStart"/>
+      <w:r>
+        <w:rPr>
+          <w:rFonts w:ascii="Courier New" w:eastAsia="Times New Roman" w:hAnsi="Courier New" w:cs="Courier New"/>
+          <w:color w:val="24292F"/>
+          <w:sz w:val="20"/>
+          <w:szCs w:val="20"/>
+          <w:lang w:val="en-US"/>
+        </w:rPr>
+        <w:t>ssh</w:t>
+      </w:r>
+      <w:proofErr w:type="spellEnd"/>
+      <w:r>
+        <w:rPr>
+          <w:rFonts w:ascii="Courier New" w:eastAsia="Times New Roman" w:hAnsi="Courier New" w:cs="Courier New"/>
+          <w:color w:val="24292F"/>
+          <w:sz w:val="20"/>
+          <w:szCs w:val="20"/>
+          <w:lang w:val="en-US"/>
+        </w:rPr>
+        <w:t xml:space="preserve"> -</w:t>
+      </w:r>
+      <w:proofErr w:type="spellStart"/>
+      <w:r>
+        <w:rPr>
+          <w:rFonts w:ascii="Courier New" w:eastAsia="Times New Roman" w:hAnsi="Courier New" w:cs="Courier New"/>
+          <w:color w:val="24292F"/>
+          <w:sz w:val="20"/>
+          <w:szCs w:val="20"/>
+          <w:lang w:val="en-US"/>
+        </w:rPr>
+        <w:t>i</w:t>
+      </w:r>
+      <w:proofErr w:type="spellEnd"/>
+      <w:r>
+        <w:rPr>
+          <w:rFonts w:ascii="Courier New" w:eastAsia="Times New Roman" w:hAnsi="Courier New" w:cs="Courier New"/>
+          <w:color w:val="24292F"/>
+          <w:sz w:val="20"/>
+          <w:szCs w:val="20"/>
+          <w:lang w:val="en-US"/>
+        </w:rPr>
+        <w:t xml:space="preserve"> /path/key -p 2007 </w:t>
+      </w:r>
+      <w:r>
+        <w:rPr>
+          <w:rFonts w:ascii="Courier New" w:eastAsia="Times New Roman" w:hAnsi="Courier New" w:cs="Courier New"/>
+          <w:color w:val="24292F"/>
+          <w:sz w:val="20"/>
+          <w:szCs w:val="20"/>
+          <w:lang w:val="en-US"/>
+        </w:rPr>
+        <w:t>user@iot.dii.unipi.it</w:t>
+      </w:r>
+    </w:p>
+    <w:p>
+      <w:pPr>
+        <w:jc w:val="center"/>
+        <w:rPr>
+          <w:rFonts w:ascii="Courier New" w:eastAsia="Times New Roman" w:hAnsi="Courier New" w:cs="Courier New"/>
+          <w:color w:val="24292F"/>
+          <w:sz w:val="20"/>
+          <w:szCs w:val="20"/>
+          <w:lang w:val="en-US"/>
+        </w:rPr>
+      </w:pPr>
+      <w:r>
+        <w:rPr>
+          <w:rFonts w:ascii="Courier New" w:eastAsia="Times New Roman" w:hAnsi="Courier New" w:cs="Courier New"/>
+          <w:color w:val="24292F"/>
+          <w:sz w:val="20"/>
+          <w:szCs w:val="20"/>
+          <w:lang w:val="en-US"/>
+        </w:rPr>
+        <w:t xml:space="preserve">cd </w:t>
+      </w:r>
+      <w:proofErr w:type="spellStart"/>
+      <w:r>
+        <w:rPr>
+          <w:rFonts w:ascii="Courier New" w:eastAsia="Times New Roman" w:hAnsi="Courier New" w:cs="Courier New"/>
+          <w:color w:val="24292F"/>
+          <w:sz w:val="20"/>
+          <w:szCs w:val="20"/>
+          <w:lang w:val="en-US"/>
+        </w:rPr>
+        <w:t>contiki</w:t>
+      </w:r>
+      <w:proofErr w:type="spellEnd"/>
+      <w:r>
+        <w:rPr>
+          <w:rFonts w:ascii="Courier New" w:eastAsia="Times New Roman" w:hAnsi="Courier New" w:cs="Courier New"/>
+          <w:color w:val="24292F"/>
+          <w:sz w:val="20"/>
+          <w:szCs w:val="20"/>
+          <w:lang w:val="en-US"/>
+        </w:rPr>
+        <w:t>-ng/examples/</w:t>
+      </w:r>
+      <w:proofErr w:type="spellStart"/>
+      <w:r>
+        <w:rPr>
+          <w:rFonts w:ascii="Courier New" w:eastAsia="Times New Roman" w:hAnsi="Courier New" w:cs="Courier New"/>
+          <w:color w:val="24292F"/>
+          <w:sz w:val="20"/>
+          <w:szCs w:val="20"/>
+          <w:lang w:val="en-US"/>
+        </w:rPr>
+        <w:t>MqttImplementation</w:t>
+      </w:r>
+      <w:proofErr w:type="spellEnd"/>
+      <w:r>
+        <w:rPr>
+          <w:rFonts w:ascii="Courier New" w:eastAsia="Times New Roman" w:hAnsi="Courier New" w:cs="Courier New"/>
+          <w:color w:val="24292F"/>
+          <w:sz w:val="20"/>
+          <w:szCs w:val="20"/>
+          <w:lang w:val="en-US"/>
+        </w:rPr>
+        <w:t>/Sensors</w:t>
+      </w:r>
+    </w:p>
+    <w:p>
+      <w:pPr>
+        <w:jc w:val="center"/>
+        <w:rPr>
+          <w:rFonts w:ascii="Courier New" w:eastAsia="Times New Roman" w:hAnsi="Courier New" w:cs="Courier New"/>
+          <w:color w:val="24292F"/>
+          <w:sz w:val="20"/>
+          <w:szCs w:val="20"/>
+          <w:lang w:val="en-US"/>
+        </w:rPr>
+      </w:pPr>
+      <w:r>
+        <w:rPr>
+          <w:rFonts w:ascii="Courier New" w:eastAsia="Times New Roman" w:hAnsi="Courier New" w:cs="Courier New"/>
+          <w:color w:val="24292F"/>
+          <w:sz w:val="20"/>
+          <w:szCs w:val="20"/>
+          <w:lang w:val="en-US"/>
+        </w:rPr>
+        <w:t xml:space="preserve">make TARGET=nrf52840 BOARD=dongle </w:t>
+      </w:r>
+      <w:proofErr w:type="spellStart"/>
+      <w:r>
+        <w:rPr>
+          <w:rFonts w:ascii="Courier New" w:eastAsia="Times New Roman" w:hAnsi="Courier New" w:cs="Courier New"/>
+          <w:color w:val="24292F"/>
+          <w:sz w:val="20"/>
+          <w:szCs w:val="20"/>
+          <w:lang w:val="en-US"/>
+        </w:rPr>
+        <w:t>mqtt</w:t>
+      </w:r>
+      <w:proofErr w:type="spellEnd"/>
+      <w:r>
+        <w:rPr>
+          <w:rFonts w:ascii="Courier New" w:eastAsia="Times New Roman" w:hAnsi="Courier New" w:cs="Courier New"/>
+          <w:color w:val="24292F"/>
+          <w:sz w:val="20"/>
+          <w:szCs w:val="20"/>
+          <w:lang w:val="en-US"/>
+        </w:rPr>
+        <w:t>-</w:t>
+      </w:r>
+      <w:proofErr w:type="spellStart"/>
+      <w:r>
+        <w:rPr>
+          <w:rFonts w:ascii="Courier New" w:eastAsia="Times New Roman" w:hAnsi="Courier New" w:cs="Courier New"/>
+          <w:color w:val="24292F"/>
+          <w:sz w:val="20"/>
+          <w:szCs w:val="20"/>
+          <w:lang w:val="en-US"/>
+        </w:rPr>
+        <w:t>sensor</w:t>
+      </w:r>
+      <w:r>
+        <w:rPr>
+          <w:rFonts w:ascii="Courier New" w:eastAsia="Times New Roman" w:hAnsi="Courier New" w:cs="Courier New"/>
+          <w:color w:val="24292F"/>
+          <w:sz w:val="20"/>
+          <w:szCs w:val="20"/>
+          <w:lang w:val="en-US"/>
+        </w:rPr>
+        <w:t>.dfu</w:t>
+      </w:r>
+      <w:proofErr w:type="spellEnd"/>
+      <w:r>
+        <w:rPr>
+          <w:rFonts w:ascii="Courier New" w:eastAsia="Times New Roman" w:hAnsi="Courier New" w:cs="Courier New"/>
+          <w:color w:val="24292F"/>
+          <w:sz w:val="20"/>
+          <w:szCs w:val="20"/>
+          <w:lang w:val="en-US"/>
+        </w:rPr>
+        <w:t>-upload PORT=/dev/ttyACM</w:t>
+      </w:r>
+      <w:r>
+        <w:rPr>
+          <w:rFonts w:ascii="Courier New" w:eastAsia="Times New Roman" w:hAnsi="Courier New" w:cs="Courier New"/>
+          <w:color w:val="24292F"/>
+          <w:sz w:val="20"/>
+          <w:szCs w:val="20"/>
+          <w:lang w:val="en-US"/>
+        </w:rPr>
+        <w:t>9</w:t>
+      </w:r>
+    </w:p>
+    <w:p>
+      <w:pPr>
+        <w:jc w:val="both"/>
+        <w:rPr>
+          <w:rFonts w:ascii="Madera" w:eastAsia="Times New Roman" w:hAnsi="Madera" w:cs="Courier New"/>
+          <w:color w:val="24292F"/>
+          <w:lang w:val="en-US"/>
+        </w:rPr>
+      </w:pPr>
+    </w:p>
+    <w:p>
+      <w:pPr>
+        <w:jc w:val="both"/>
+        <w:rPr>
+          <w:rFonts w:ascii="Madera" w:eastAsia="Times New Roman" w:hAnsi="Madera" w:cs="Courier New"/>
+          <w:color w:val="24292F"/>
+          <w:lang w:val="en-US"/>
+        </w:rPr>
+      </w:pPr>
+      <w:r>
+        <w:rPr>
+          <w:rFonts w:ascii="Madera" w:eastAsia="Times New Roman" w:hAnsi="Madera" w:cs="Courier New"/>
+          <w:color w:val="24292F"/>
+          <w:lang w:val="en-US"/>
+        </w:rPr>
+        <w:t xml:space="preserve">Note that the functioning of this system depends on the sensor ID and the actuator ID: if you want to flash on devices that are different from the ones specified above, you will have to change the entry of the database corresponding to </w:t>
+      </w:r>
+      <w:proofErr w:type="spellStart"/>
+      <w:r>
+        <w:rPr>
+          <w:rFonts w:ascii="Madera" w:eastAsia="Times New Roman" w:hAnsi="Madera" w:cs="Courier New"/>
+          <w:color w:val="24292F"/>
+          <w:lang w:val="en-US"/>
+        </w:rPr>
+        <w:t>roomID</w:t>
+      </w:r>
+      <w:proofErr w:type="spellEnd"/>
+      <w:r>
+        <w:rPr>
+          <w:rFonts w:ascii="Madera" w:eastAsia="Times New Roman" w:hAnsi="Madera" w:cs="Courier New"/>
+          <w:color w:val="24292F"/>
+          <w:lang w:val="en-US"/>
+        </w:rPr>
+        <w:t xml:space="preserve"> equal to 2, inserting the sensor ID and the actuator ID of the nodes you’re running the node on. Note also that you may need to change the </w:t>
+      </w:r>
+      <w:r>
+        <w:rPr>
+          <w:rFonts w:ascii="Madera" w:eastAsia="Times New Roman" w:hAnsi="Madera" w:cs="Courier New"/>
           <w:i/>
           <w:iCs/>
-          <w:lang w:val="en-US"/>
-        </w:rPr>
-        <w:t>ProjectIoT</w:t>
-      </w:r>
-      <w:proofErr w:type="spellEnd"/>
-      <w:r>
-        <w:rPr>
-          <w:rFonts w:ascii="Madera" w:hAnsi="Madera"/>
+          <w:color w:val="24292F"/>
+          <w:lang w:val="en-US"/>
+        </w:rPr>
+        <w:t>/</w:t>
+      </w:r>
+      <w:proofErr w:type="spellStart"/>
+      <w:r>
+        <w:rPr>
+          <w:rFonts w:ascii="Madera" w:eastAsia="Times New Roman" w:hAnsi="Madera" w:cs="Courier New"/>
           <w:i/>
           <w:iCs/>
+          <w:color w:val="24292F"/>
+          <w:lang w:val="en-US"/>
+        </w:rPr>
+        <w:t>etc</w:t>
+      </w:r>
+      <w:proofErr w:type="spellEnd"/>
+      <w:r>
+        <w:rPr>
+          <w:rFonts w:ascii="Madera" w:eastAsia="Times New Roman" w:hAnsi="Madera" w:cs="Courier New"/>
+          <w:i/>
+          <w:iCs/>
+          <w:color w:val="24292F"/>
           <w:lang w:val="en-US"/>
         </w:rPr>
         <w:t>/</w:t>
@@ -4119,173 +5972,153 @@
       <w:proofErr w:type="spellStart"/>
       <w:r>
         <w:rPr>
-          <w:rFonts w:ascii="Madera" w:hAnsi="Madera"/>
+          <w:rFonts w:ascii="Madera" w:eastAsia="Times New Roman" w:hAnsi="Madera" w:cs="Courier New"/>
           <w:i/>
           <w:iCs/>
-          <w:lang w:val="en-US"/>
-        </w:rPr>
-        <w:t>CoapImplementation</w:t>
-      </w:r>
-      <w:proofErr w:type="spellEnd"/>
-      <w:r>
-        <w:rPr>
-          <w:rFonts w:ascii="Madera" w:hAnsi="Madera"/>
+          <w:color w:val="24292F"/>
+          <w:lang w:val="en-US"/>
+        </w:rPr>
+        <w:t>mosquitto</w:t>
+      </w:r>
+      <w:proofErr w:type="spellEnd"/>
+      <w:r>
+        <w:rPr>
+          <w:rFonts w:ascii="Madera" w:eastAsia="Times New Roman" w:hAnsi="Madera" w:cs="Courier New"/>
           <w:i/>
           <w:iCs/>
-          <w:lang w:val="en-US"/>
-        </w:rPr>
-        <w:t>/BR/border-</w:t>
-      </w:r>
-      <w:proofErr w:type="spellStart"/>
-      <w:r>
-        <w:rPr>
-          <w:rFonts w:ascii="Madera" w:hAnsi="Madera"/>
+          <w:color w:val="24292F"/>
+          <w:lang w:val="en-US"/>
+        </w:rPr>
+        <w:t>/</w:t>
+      </w:r>
+      <w:proofErr w:type="spellStart"/>
+      <w:r>
+        <w:rPr>
+          <w:rFonts w:ascii="Madera" w:eastAsia="Times New Roman" w:hAnsi="Madera" w:cs="Courier New"/>
           <w:i/>
           <w:iCs/>
-          <w:lang w:val="en-US"/>
-        </w:rPr>
-        <w:t>router.c</w:t>
-      </w:r>
-      <w:proofErr w:type="spellEnd"/>
-      <w:r>
-        <w:rPr>
-          <w:rFonts w:ascii="Madera" w:hAnsi="Madera"/>
+          <w:color w:val="24292F"/>
+          <w:lang w:val="en-US"/>
+        </w:rPr>
+        <w:t>mosquitto.conf</w:t>
+      </w:r>
+      <w:proofErr w:type="spellEnd"/>
+      <w:r>
+        <w:rPr>
+          <w:rFonts w:ascii="Madera" w:eastAsia="Times New Roman" w:hAnsi="Madera" w:cs="Courier New"/>
           <w:i/>
           <w:iCs/>
-          <w:lang w:val="en-US"/>
-        </w:rPr>
-        <w:t xml:space="preserve">. </w:t>
-      </w:r>
-      <w:r>
-        <w:rPr>
-          <w:rFonts w:ascii="Madera" w:hAnsi="Madera"/>
-          <w:lang w:val="en-US"/>
-        </w:rPr>
-        <w:t>After</w:t>
-      </w:r>
-      <w:r>
-        <w:rPr>
-          <w:rFonts w:ascii="Madera" w:hAnsi="Madera"/>
-          <w:lang w:val="en-US"/>
-        </w:rPr>
-        <w:t xml:space="preserve"> deploying the border router, deploy two sensors first (</w:t>
-      </w:r>
-      <w:proofErr w:type="spellStart"/>
-      <w:r>
-        <w:rPr>
-          <w:rFonts w:ascii="Madera" w:hAnsi="Madera"/>
-          <w:i/>
-          <w:iCs/>
-          <w:lang w:val="en-US"/>
-        </w:rPr>
-        <w:t>ProjectIoT</w:t>
-      </w:r>
-      <w:proofErr w:type="spellEnd"/>
-      <w:r>
-        <w:rPr>
-          <w:rFonts w:ascii="Madera" w:hAnsi="Madera"/>
-          <w:i/>
-          <w:iCs/>
-          <w:lang w:val="en-US"/>
-        </w:rPr>
-        <w:t>/</w:t>
-      </w:r>
-      <w:proofErr w:type="spellStart"/>
-      <w:r>
-        <w:rPr>
-          <w:rFonts w:ascii="Madera" w:hAnsi="Madera"/>
-          <w:i/>
-          <w:iCs/>
-          <w:lang w:val="en-US"/>
-        </w:rPr>
-        <w:t>CoapImplementation</w:t>
-      </w:r>
-      <w:proofErr w:type="spellEnd"/>
-      <w:r>
-        <w:rPr>
-          <w:rFonts w:ascii="Madera" w:hAnsi="Madera"/>
-          <w:i/>
-          <w:iCs/>
-          <w:lang w:val="en-US"/>
-        </w:rPr>
-        <w:t>/Sensors/</w:t>
-      </w:r>
-      <w:proofErr w:type="spellStart"/>
-      <w:r>
-        <w:rPr>
-          <w:rFonts w:ascii="Madera" w:hAnsi="Madera"/>
-          <w:i/>
-          <w:iCs/>
-          <w:lang w:val="en-US"/>
-        </w:rPr>
-        <w:t>sensorNode.c</w:t>
-      </w:r>
-      <w:proofErr w:type="spellEnd"/>
-      <w:r>
-        <w:rPr>
-          <w:rFonts w:ascii="Madera" w:hAnsi="Madera"/>
-          <w:lang w:val="en-US"/>
-        </w:rPr>
-        <w:t>) and then two actuators (</w:t>
-      </w:r>
-      <w:proofErr w:type="spellStart"/>
-      <w:r>
-        <w:rPr>
-          <w:rFonts w:ascii="Madera" w:hAnsi="Madera"/>
-          <w:i/>
-          <w:iCs/>
-          <w:lang w:val="en-US"/>
-        </w:rPr>
-        <w:t>ProjectIoT</w:t>
-      </w:r>
-      <w:proofErr w:type="spellEnd"/>
-      <w:r>
-        <w:rPr>
-          <w:rFonts w:ascii="Madera" w:hAnsi="Madera"/>
-          <w:i/>
-          <w:iCs/>
-          <w:lang w:val="en-US"/>
-        </w:rPr>
-        <w:t>/</w:t>
-      </w:r>
-      <w:proofErr w:type="spellStart"/>
-      <w:r>
-        <w:rPr>
-          <w:rFonts w:ascii="Madera" w:hAnsi="Madera"/>
-          <w:i/>
-          <w:iCs/>
-          <w:lang w:val="en-US"/>
-        </w:rPr>
-        <w:t>CoapImplementation</w:t>
-      </w:r>
-      <w:proofErr w:type="spellEnd"/>
-      <w:r>
-        <w:rPr>
-          <w:rFonts w:ascii="Madera" w:hAnsi="Madera"/>
-          <w:i/>
-          <w:iCs/>
-          <w:lang w:val="en-US"/>
-        </w:rPr>
-        <w:t>/Sensors/</w:t>
-      </w:r>
-      <w:proofErr w:type="spellStart"/>
-      <w:r>
-        <w:rPr>
-          <w:rFonts w:ascii="Madera" w:hAnsi="Madera"/>
-          <w:i/>
-          <w:iCs/>
-          <w:lang w:val="en-US"/>
-        </w:rPr>
-        <w:t>actuatorNode.c</w:t>
-      </w:r>
-      <w:proofErr w:type="spellEnd"/>
-      <w:r>
-        <w:rPr>
-          <w:rFonts w:ascii="Madera" w:hAnsi="Madera"/>
-          <w:lang w:val="en-US"/>
-        </w:rPr>
-        <w:t xml:space="preserve">): at this point, go to the border </w:t>
-      </w:r>
+          <w:color w:val="24292F"/>
+          <w:lang w:val="en-US"/>
+        </w:rPr>
+        <w:t xml:space="preserve"> </w:t>
+      </w:r>
+      <w:r>
+        <w:rPr>
+          <w:rFonts w:ascii="Madera" w:eastAsia="Times New Roman" w:hAnsi="Madera" w:cs="Courier New"/>
+          <w:color w:val="24292F"/>
+          <w:lang w:val="en-US"/>
+        </w:rPr>
+        <w:t xml:space="preserve"> file, adding the following lines if not already present:</w:t>
+      </w:r>
+    </w:p>
+    <w:p>
+      <w:pPr>
+        <w:jc w:val="both"/>
+        <w:rPr>
+          <w:rFonts w:ascii="Madera" w:eastAsia="Times New Roman" w:hAnsi="Madera" w:cs="Courier New"/>
+          <w:color w:val="24292F"/>
+          <w:lang w:val="en-US"/>
+        </w:rPr>
+      </w:pPr>
+    </w:p>
+    <w:p>
+      <w:pPr>
+        <w:jc w:val="center"/>
+        <w:rPr>
+          <w:rFonts w:ascii="Courier New" w:eastAsia="Times New Roman" w:hAnsi="Courier New" w:cs="Courier New"/>
+          <w:color w:val="24292F"/>
+          <w:sz w:val="20"/>
+          <w:szCs w:val="20"/>
+          <w:lang w:val="en-US"/>
+        </w:rPr>
+      </w:pPr>
+      <w:proofErr w:type="spellStart"/>
+      <w:r>
+        <w:rPr>
+          <w:rFonts w:ascii="Courier New" w:eastAsia="Times New Roman" w:hAnsi="Courier New" w:cs="Courier New"/>
+          <w:color w:val="24292F"/>
+          <w:sz w:val="20"/>
+          <w:szCs w:val="20"/>
+          <w:lang w:val="en-US"/>
+        </w:rPr>
+        <w:t>allow_anonymous</w:t>
+      </w:r>
+      <w:proofErr w:type="spellEnd"/>
+      <w:r>
+        <w:rPr>
+          <w:rFonts w:ascii="Courier New" w:eastAsia="Times New Roman" w:hAnsi="Courier New" w:cs="Courier New"/>
+          <w:color w:val="24292F"/>
+          <w:sz w:val="20"/>
+          <w:szCs w:val="20"/>
+          <w:lang w:val="en-US"/>
+        </w:rPr>
+        <w:t xml:space="preserve"> true</w:t>
+      </w:r>
+    </w:p>
+    <w:p>
+      <w:pPr>
+        <w:jc w:val="center"/>
+        <w:rPr>
+          <w:rFonts w:ascii="Courier New" w:eastAsia="Times New Roman" w:hAnsi="Courier New" w:cs="Courier New"/>
+          <w:color w:val="24292F"/>
+          <w:sz w:val="20"/>
+          <w:szCs w:val="20"/>
+          <w:lang w:val="en-US"/>
+        </w:rPr>
+      </w:pPr>
+      <w:r>
+        <w:rPr>
+          <w:rFonts w:ascii="Courier New" w:eastAsia="Times New Roman" w:hAnsi="Courier New" w:cs="Courier New"/>
+          <w:color w:val="24292F"/>
+          <w:sz w:val="20"/>
+          <w:szCs w:val="20"/>
+          <w:lang w:val="en-US"/>
+        </w:rPr>
+        <w:t>listener 1883 fd00::1</w:t>
+      </w:r>
+    </w:p>
+    <w:p>
+      <w:pPr>
+        <w:jc w:val="center"/>
+        <w:rPr>
+          <w:rFonts w:ascii="Courier New" w:eastAsia="Times New Roman" w:hAnsi="Courier New" w:cs="Courier New"/>
+          <w:color w:val="24292F"/>
+          <w:sz w:val="20"/>
+          <w:szCs w:val="20"/>
+          <w:lang w:val="en-US"/>
+        </w:rPr>
+      </w:pPr>
+      <w:r>
+        <w:rPr>
+          <w:rFonts w:ascii="Courier New" w:eastAsia="Times New Roman" w:hAnsi="Courier New" w:cs="Courier New"/>
+          <w:color w:val="24292F"/>
+          <w:sz w:val="20"/>
+          <w:szCs w:val="20"/>
+          <w:lang w:val="en-US"/>
+        </w:rPr>
+        <w:t>listener 1883 localhost</w:t>
+      </w:r>
+    </w:p>
+    <w:p>
+      <w:pPr>
+        <w:jc w:val="both"/>
+        <w:rPr>
+          <w:rFonts w:ascii="Madera" w:eastAsia="Times New Roman" w:hAnsi="Madera" w:cs="Courier New"/>
+          <w:color w:val="24292F"/>
+          <w:lang w:val="en-US"/>
+        </w:rPr>
+      </w:pPr>
     </w:p>
     <w:sectPr>
       <w:footerReference w:type="default" r:id="rId12"/>
@@ -5029,7 +6862,7 @@
   <w:style w:type="paragraph" w:default="1" w:styleId="Normale">
     <w:name w:val="Normal"/>
     <w:qFormat/>
-    <w:rsid w:val="009B79DD"/>
+    <w:rsid w:val="009E6124"/>
     <w:pPr>
       <w:spacing w:after="0" w:line="276" w:lineRule="auto"/>
     </w:pPr>

</xml_diff>